<commit_message>
fix DAO + controller + UC + Slide
</commit_message>
<xml_diff>
--- a/doc/Tuan/DAO Controller.docx
+++ b/doc/Tuan/DAO Controller.docx
@@ -77,6 +77,10 @@
     </w:p>
     <w:p>
       <w:r>
+        <w:rPr>
+          <w:noProof/>
+          <w:lang w:val="vi-VN" w:eastAsia="vi-VN"/>
+        </w:rPr>
         <w:drawing>
           <wp:inline distT="0" distB="0" distL="0" distR="0">
             <wp:extent cx="5731510" cy="2570751"/>
@@ -148,9 +152,11 @@
       <w:r>
         <w:t xml:space="preserve">Class </w:t>
       </w:r>
+      <w:proofErr w:type="spellStart"/>
       <w:r>
         <w:t>AccountDAO</w:t>
       </w:r>
+      <w:proofErr w:type="spellEnd"/>
     </w:p>
     <w:p/>
     <w:p>
@@ -359,9 +365,11 @@
             <w:tcW w:w="1276" w:type="dxa"/>
           </w:tcPr>
           <w:p>
+            <w:proofErr w:type="spellStart"/>
             <w:r>
               <w:t>int</w:t>
             </w:r>
+            <w:proofErr w:type="spellEnd"/>
           </w:p>
         </w:tc>
         <w:tc>
@@ -406,9 +414,11 @@
             <w:tcW w:w="1980" w:type="dxa"/>
           </w:tcPr>
           <w:p>
+            <w:proofErr w:type="spellStart"/>
             <w:r>
               <w:t>newAccount</w:t>
             </w:r>
+            <w:proofErr w:type="spellEnd"/>
           </w:p>
           <w:p>
             <w:r>
@@ -511,9 +521,11 @@
             <w:tcW w:w="1980" w:type="dxa"/>
           </w:tcPr>
           <w:p>
+            <w:proofErr w:type="spellStart"/>
             <w:r>
               <w:t>firstResult</w:t>
             </w:r>
+            <w:proofErr w:type="spellEnd"/>
           </w:p>
           <w:p/>
         </w:tc>
@@ -522,10 +534,12 @@
             <w:tcW w:w="1276" w:type="dxa"/>
           </w:tcPr>
           <w:p>
+            <w:proofErr w:type="spellStart"/>
             <w:r>
               <w:lastRenderedPageBreak/>
               <w:t>int</w:t>
             </w:r>
+            <w:proofErr w:type="spellEnd"/>
           </w:p>
         </w:tc>
         <w:tc>
@@ -551,10 +565,12 @@
             <w:tcW w:w="1980" w:type="dxa"/>
           </w:tcPr>
           <w:p>
+            <w:proofErr w:type="spellStart"/>
             <w:r>
               <w:lastRenderedPageBreak/>
               <w:t>pageSize</w:t>
             </w:r>
+            <w:proofErr w:type="spellEnd"/>
           </w:p>
           <w:p/>
         </w:tc>
@@ -563,9 +579,11 @@
             <w:tcW w:w="1276" w:type="dxa"/>
           </w:tcPr>
           <w:p>
+            <w:proofErr w:type="spellStart"/>
             <w:r>
               <w:t>int</w:t>
             </w:r>
+            <w:proofErr w:type="spellEnd"/>
           </w:p>
         </w:tc>
         <w:tc>
@@ -726,8 +744,13 @@
             <w:tcW w:w="1980" w:type="dxa"/>
           </w:tcPr>
           <w:p>
-            <w:r>
-              <w:t>updatePass()</w:t>
+            <w:proofErr w:type="spellStart"/>
+            <w:r>
+              <w:t>updatePass</w:t>
+            </w:r>
+            <w:proofErr w:type="spellEnd"/>
+            <w:r>
+              <w:t>()</w:t>
             </w:r>
           </w:p>
         </w:tc>
@@ -736,9 +759,11 @@
             <w:tcW w:w="1276" w:type="dxa"/>
           </w:tcPr>
           <w:p>
+            <w:proofErr w:type="spellStart"/>
             <w:r>
               <w:t>boolean</w:t>
             </w:r>
+            <w:proofErr w:type="spellEnd"/>
           </w:p>
         </w:tc>
         <w:tc>
@@ -779,9 +804,11 @@
             <w:tcW w:w="1276" w:type="dxa"/>
           </w:tcPr>
           <w:p>
+            <w:proofErr w:type="spellStart"/>
             <w:r>
               <w:t>boolen</w:t>
             </w:r>
+            <w:proofErr w:type="spellEnd"/>
           </w:p>
         </w:tc>
         <w:tc>
@@ -853,8 +880,13 @@
             <w:tcW w:w="1980" w:type="dxa"/>
           </w:tcPr>
           <w:p>
-            <w:r>
-              <w:t>findStaff()</w:t>
+            <w:proofErr w:type="spellStart"/>
+            <w:r>
+              <w:t>findStaff</w:t>
+            </w:r>
+            <w:proofErr w:type="spellEnd"/>
+            <w:r>
+              <w:t>()</w:t>
             </w:r>
           </w:p>
         </w:tc>
@@ -895,8 +927,13 @@
             <w:tcW w:w="1980" w:type="dxa"/>
           </w:tcPr>
           <w:p>
-            <w:r>
-              <w:t>getAccountByPage()</w:t>
+            <w:proofErr w:type="spellStart"/>
+            <w:r>
+              <w:t>getAccountByPage</w:t>
+            </w:r>
+            <w:proofErr w:type="spellEnd"/>
+            <w:r>
+              <w:t>()</w:t>
             </w:r>
           </w:p>
         </w:tc>
@@ -940,8 +977,13 @@
             <w:tcW w:w="1980" w:type="dxa"/>
           </w:tcPr>
           <w:p>
-            <w:r>
-              <w:t>getPageCount()</w:t>
+            <w:proofErr w:type="spellStart"/>
+            <w:r>
+              <w:t>getPageCount</w:t>
+            </w:r>
+            <w:proofErr w:type="spellEnd"/>
+            <w:r>
+              <w:t>()</w:t>
             </w:r>
           </w:p>
         </w:tc>
@@ -950,9 +992,11 @@
             <w:tcW w:w="1276" w:type="dxa"/>
           </w:tcPr>
           <w:p>
+            <w:proofErr w:type="spellStart"/>
             <w:r>
               <w:t>int</w:t>
             </w:r>
+            <w:proofErr w:type="spellEnd"/>
           </w:p>
         </w:tc>
         <w:tc>
@@ -988,9 +1032,11 @@
       <w:r>
         <w:t xml:space="preserve">Class </w:t>
       </w:r>
+      <w:proofErr w:type="spellStart"/>
       <w:r>
         <w:t>AmenityDAO</w:t>
       </w:r>
+      <w:proofErr w:type="spellEnd"/>
     </w:p>
     <w:p/>
     <w:p>
@@ -1180,9 +1226,11 @@
             <w:tcW w:w="1980" w:type="dxa"/>
           </w:tcPr>
           <w:p>
+            <w:proofErr w:type="spellStart"/>
             <w:r>
               <w:t>firstResult</w:t>
             </w:r>
+            <w:proofErr w:type="spellEnd"/>
           </w:p>
           <w:p/>
         </w:tc>
@@ -1191,9 +1239,11 @@
             <w:tcW w:w="1276" w:type="dxa"/>
           </w:tcPr>
           <w:p>
+            <w:proofErr w:type="spellStart"/>
             <w:r>
               <w:t>int</w:t>
             </w:r>
+            <w:proofErr w:type="spellEnd"/>
           </w:p>
         </w:tc>
         <w:tc>
@@ -1219,9 +1269,11 @@
             <w:tcW w:w="1980" w:type="dxa"/>
           </w:tcPr>
           <w:p>
+            <w:proofErr w:type="spellStart"/>
             <w:r>
               <w:t>pageSize</w:t>
             </w:r>
+            <w:proofErr w:type="spellEnd"/>
           </w:p>
           <w:p/>
         </w:tc>
@@ -1230,9 +1282,11 @@
             <w:tcW w:w="1276" w:type="dxa"/>
           </w:tcPr>
           <w:p>
+            <w:proofErr w:type="spellStart"/>
             <w:r>
               <w:t>int</w:t>
             </w:r>
+            <w:proofErr w:type="spellEnd"/>
           </w:p>
         </w:tc>
         <w:tc>
@@ -1301,9 +1355,11 @@
             <w:tcW w:w="1980" w:type="dxa"/>
           </w:tcPr>
           <w:p>
+            <w:proofErr w:type="spellStart"/>
             <w:r>
               <w:t>newAmenity</w:t>
             </w:r>
+            <w:proofErr w:type="spellEnd"/>
           </w:p>
           <w:p/>
         </w:tc>
@@ -1360,9 +1416,11 @@
             <w:tcW w:w="1276" w:type="dxa"/>
           </w:tcPr>
           <w:p>
+            <w:proofErr w:type="spellStart"/>
             <w:r>
               <w:t>int</w:t>
             </w:r>
+            <w:proofErr w:type="spellEnd"/>
           </w:p>
         </w:tc>
         <w:tc>
@@ -1450,9 +1508,11 @@
             <w:tcW w:w="1276" w:type="dxa"/>
           </w:tcPr>
           <w:p>
+            <w:proofErr w:type="spellStart"/>
             <w:r>
               <w:t>int</w:t>
             </w:r>
+            <w:proofErr w:type="spellEnd"/>
           </w:p>
         </w:tc>
         <w:tc>
@@ -1482,9 +1542,11 @@
             <w:tcW w:w="1980" w:type="dxa"/>
           </w:tcPr>
           <w:p>
+            <w:proofErr w:type="spellStart"/>
             <w:r>
               <w:t>amenityGroupId</w:t>
             </w:r>
+            <w:proofErr w:type="spellEnd"/>
           </w:p>
         </w:tc>
         <w:tc>
@@ -1492,9 +1554,11 @@
             <w:tcW w:w="1276" w:type="dxa"/>
           </w:tcPr>
           <w:p>
+            <w:proofErr w:type="spellStart"/>
             <w:r>
               <w:t>int</w:t>
             </w:r>
+            <w:proofErr w:type="spellEnd"/>
           </w:p>
         </w:tc>
         <w:tc>
@@ -1540,9 +1604,11 @@
             <w:tcW w:w="1276" w:type="dxa"/>
           </w:tcPr>
           <w:p>
+            <w:proofErr w:type="spellStart"/>
             <w:r>
               <w:t>int</w:t>
             </w:r>
+            <w:proofErr w:type="spellEnd"/>
           </w:p>
         </w:tc>
         <w:tc>
@@ -1665,8 +1731,13 @@
             <w:tcW w:w="2343" w:type="dxa"/>
           </w:tcPr>
           <w:p>
-            <w:r>
-              <w:t>addAmenities()</w:t>
+            <w:proofErr w:type="spellStart"/>
+            <w:r>
+              <w:t>addAmenities</w:t>
+            </w:r>
+            <w:proofErr w:type="spellEnd"/>
+            <w:r>
+              <w:t>()</w:t>
             </w:r>
           </w:p>
         </w:tc>
@@ -1675,9 +1746,11 @@
             <w:tcW w:w="1731" w:type="dxa"/>
           </w:tcPr>
           <w:p>
+            <w:proofErr w:type="spellStart"/>
             <w:r>
               <w:t>boolean</w:t>
             </w:r>
+            <w:proofErr w:type="spellEnd"/>
           </w:p>
         </w:tc>
         <w:tc>
@@ -1707,8 +1780,13 @@
             <w:tcW w:w="2343" w:type="dxa"/>
           </w:tcPr>
           <w:p>
-            <w:r>
-              <w:t>getAmenityList()</w:t>
+            <w:proofErr w:type="spellStart"/>
+            <w:r>
+              <w:t>getAmenityList</w:t>
+            </w:r>
+            <w:proofErr w:type="spellEnd"/>
+            <w:r>
+              <w:t>()</w:t>
             </w:r>
           </w:p>
         </w:tc>
@@ -1749,8 +1827,13 @@
             <w:tcW w:w="2343" w:type="dxa"/>
           </w:tcPr>
           <w:p>
-            <w:r>
-              <w:t>getPageCount()</w:t>
+            <w:proofErr w:type="spellStart"/>
+            <w:r>
+              <w:t>getPageCount</w:t>
+            </w:r>
+            <w:proofErr w:type="spellEnd"/>
+            <w:r>
+              <w:t>()</w:t>
             </w:r>
           </w:p>
         </w:tc>
@@ -1759,9 +1842,11 @@
             <w:tcW w:w="1731" w:type="dxa"/>
           </w:tcPr>
           <w:p>
+            <w:proofErr w:type="spellStart"/>
             <w:r>
               <w:t>int</w:t>
             </w:r>
+            <w:proofErr w:type="spellEnd"/>
           </w:p>
         </w:tc>
         <w:tc>
@@ -1834,8 +1919,13 @@
             <w:tcW w:w="2343" w:type="dxa"/>
           </w:tcPr>
           <w:p>
-            <w:r>
-              <w:t>updateN()</w:t>
+            <w:proofErr w:type="spellStart"/>
+            <w:r>
+              <w:t>updateN</w:t>
+            </w:r>
+            <w:proofErr w:type="spellEnd"/>
+            <w:r>
+              <w:t>()</w:t>
             </w:r>
           </w:p>
         </w:tc>
@@ -1876,6 +1966,7 @@
             <w:tcW w:w="2343" w:type="dxa"/>
           </w:tcPr>
           <w:p>
+            <w:proofErr w:type="spellStart"/>
             <w:r>
               <w:t>get</w:t>
             </w:r>
@@ -1883,7 +1974,11 @@
               <w:t>Amenity</w:t>
             </w:r>
             <w:r>
-              <w:t>ByPage()</w:t>
+              <w:t>ByPage</w:t>
+            </w:r>
+            <w:proofErr w:type="spellEnd"/>
+            <w:r>
+              <w:t>()</w:t>
             </w:r>
           </w:p>
         </w:tc>
@@ -1936,9 +2031,11 @@
       <w:r>
         <w:t xml:space="preserve">Class </w:t>
       </w:r>
+      <w:proofErr w:type="spellStart"/>
       <w:r>
         <w:t>AmenityGroupDAO</w:t>
       </w:r>
+      <w:proofErr w:type="spellEnd"/>
     </w:p>
     <w:p/>
     <w:p>
@@ -2083,8 +2180,13 @@
             <w:tcW w:w="1980" w:type="dxa"/>
           </w:tcPr>
           <w:p>
-            <w:r>
-              <w:t xml:space="preserve">amenityGroup </w:t>
+            <w:proofErr w:type="spellStart"/>
+            <w:r>
+              <w:t>amenityGroup</w:t>
+            </w:r>
+            <w:proofErr w:type="spellEnd"/>
+            <w:r>
+              <w:t xml:space="preserve"> </w:t>
             </w:r>
           </w:p>
         </w:tc>
@@ -2093,9 +2195,11 @@
             <w:tcW w:w="1276" w:type="dxa"/>
           </w:tcPr>
           <w:p>
+            <w:proofErr w:type="spellStart"/>
             <w:r>
               <w:t>AmenityGroup</w:t>
             </w:r>
+            <w:proofErr w:type="spellEnd"/>
           </w:p>
         </w:tc>
         <w:tc>
@@ -2254,9 +2358,11 @@
             <w:tcW w:w="1731" w:type="dxa"/>
           </w:tcPr>
           <w:p>
+            <w:proofErr w:type="spellStart"/>
             <w:r>
               <w:t>boolean</w:t>
             </w:r>
+            <w:proofErr w:type="spellEnd"/>
           </w:p>
         </w:tc>
         <w:tc>
@@ -2292,9 +2398,11 @@
       <w:r>
         <w:t xml:space="preserve">Class </w:t>
       </w:r>
+      <w:proofErr w:type="spellStart"/>
       <w:r>
         <w:t>AppointmentDAO</w:t>
       </w:r>
+      <w:proofErr w:type="spellEnd"/>
     </w:p>
     <w:p/>
     <w:p>
@@ -2405,9 +2513,11 @@
             <w:tcW w:w="1725" w:type="dxa"/>
           </w:tcPr>
           <w:p>
+            <w:proofErr w:type="spellStart"/>
             <w:r>
               <w:t>int</w:t>
             </w:r>
+            <w:proofErr w:type="spellEnd"/>
           </w:p>
         </w:tc>
         <w:tc>
@@ -2443,9 +2553,11 @@
             <w:tcW w:w="1980" w:type="dxa"/>
           </w:tcPr>
           <w:p>
+            <w:proofErr w:type="spellStart"/>
             <w:r>
               <w:t>assignedStaff</w:t>
             </w:r>
+            <w:proofErr w:type="spellEnd"/>
           </w:p>
           <w:p/>
         </w:tc>
@@ -2537,9 +2649,11 @@
             <w:tcW w:w="1980" w:type="dxa"/>
           </w:tcPr>
           <w:p>
+            <w:proofErr w:type="spellStart"/>
             <w:r>
               <w:t>statusId</w:t>
             </w:r>
+            <w:proofErr w:type="spellEnd"/>
           </w:p>
           <w:p/>
         </w:tc>
@@ -2548,9 +2662,11 @@
             <w:tcW w:w="1725" w:type="dxa"/>
           </w:tcPr>
           <w:p>
+            <w:proofErr w:type="spellStart"/>
             <w:r>
               <w:t>int</w:t>
             </w:r>
+            <w:proofErr w:type="spellEnd"/>
           </w:p>
           <w:p/>
         </w:tc>
@@ -2584,9 +2700,11 @@
             <w:tcW w:w="1980" w:type="dxa"/>
           </w:tcPr>
           <w:p>
+            <w:proofErr w:type="spellStart"/>
             <w:r>
               <w:t>firstResult</w:t>
             </w:r>
+            <w:proofErr w:type="spellEnd"/>
           </w:p>
           <w:p/>
         </w:tc>
@@ -2595,9 +2713,11 @@
             <w:tcW w:w="1725" w:type="dxa"/>
           </w:tcPr>
           <w:p>
+            <w:proofErr w:type="spellStart"/>
             <w:r>
               <w:t>int</w:t>
             </w:r>
+            <w:proofErr w:type="spellEnd"/>
           </w:p>
           <w:p/>
         </w:tc>
@@ -2627,9 +2747,11 @@
             <w:tcW w:w="1980" w:type="dxa"/>
           </w:tcPr>
           <w:p>
+            <w:proofErr w:type="spellStart"/>
             <w:r>
               <w:t>pageSize</w:t>
             </w:r>
+            <w:proofErr w:type="spellEnd"/>
           </w:p>
           <w:p/>
         </w:tc>
@@ -2638,9 +2760,11 @@
             <w:tcW w:w="1725" w:type="dxa"/>
           </w:tcPr>
           <w:p>
+            <w:proofErr w:type="spellStart"/>
             <w:r>
               <w:t>int</w:t>
             </w:r>
+            <w:proofErr w:type="spellEnd"/>
           </w:p>
           <w:p/>
         </w:tc>
@@ -2761,9 +2885,11 @@
             <w:tcW w:w="1980" w:type="dxa"/>
           </w:tcPr>
           <w:p>
+            <w:proofErr w:type="spellStart"/>
             <w:r>
               <w:t>officeName</w:t>
             </w:r>
+            <w:proofErr w:type="spellEnd"/>
           </w:p>
         </w:tc>
         <w:tc>
@@ -2816,9 +2942,11 @@
             <w:tcW w:w="1725" w:type="dxa"/>
           </w:tcPr>
           <w:p>
+            <w:proofErr w:type="spellStart"/>
             <w:r>
               <w:t>int</w:t>
             </w:r>
+            <w:proofErr w:type="spellEnd"/>
           </w:p>
         </w:tc>
         <w:tc>
@@ -2946,9 +3074,11 @@
             <w:tcW w:w="3369" w:type="dxa"/>
           </w:tcPr>
           <w:p>
+            <w:proofErr w:type="spellStart"/>
             <w:r>
               <w:t>countAppointment</w:t>
             </w:r>
+            <w:proofErr w:type="spellEnd"/>
             <w:r>
               <w:t>()</w:t>
             </w:r>
@@ -2959,9 +3089,11 @@
             <w:tcW w:w="2861" w:type="dxa"/>
           </w:tcPr>
           <w:p>
+            <w:proofErr w:type="spellStart"/>
             <w:r>
               <w:t>int</w:t>
             </w:r>
+            <w:proofErr w:type="spellEnd"/>
           </w:p>
         </w:tc>
         <w:tc>
@@ -2991,9 +3123,11 @@
             <w:tcW w:w="3369" w:type="dxa"/>
           </w:tcPr>
           <w:p>
+            <w:proofErr w:type="spellStart"/>
             <w:r>
               <w:t>getAppointmentListByStatus</w:t>
             </w:r>
+            <w:proofErr w:type="spellEnd"/>
             <w:r>
               <w:t>()</w:t>
             </w:r>
@@ -3042,8 +3176,13 @@
             <w:tcW w:w="3369" w:type="dxa"/>
           </w:tcPr>
           <w:p>
-            <w:r>
-              <w:t>getPageCount()</w:t>
+            <w:proofErr w:type="spellStart"/>
+            <w:r>
+              <w:t>getPageCount</w:t>
+            </w:r>
+            <w:proofErr w:type="spellEnd"/>
+            <w:r>
+              <w:t>()</w:t>
             </w:r>
           </w:p>
         </w:tc>
@@ -3052,9 +3191,11 @@
             <w:tcW w:w="2861" w:type="dxa"/>
           </w:tcPr>
           <w:p>
+            <w:proofErr w:type="spellStart"/>
             <w:r>
               <w:t>int</w:t>
             </w:r>
+            <w:proofErr w:type="spellEnd"/>
           </w:p>
         </w:tc>
         <w:tc>
@@ -3126,12 +3267,14 @@
             <w:tcW w:w="3369" w:type="dxa"/>
           </w:tcPr>
           <w:p>
+            <w:proofErr w:type="spellStart"/>
             <w:r>
               <w:t>update</w:t>
             </w:r>
             <w:r>
               <w:t>Status</w:t>
             </w:r>
+            <w:proofErr w:type="spellEnd"/>
             <w:r>
               <w:t>()</w:t>
             </w:r>
@@ -3174,9 +3317,11 @@
             <w:tcW w:w="3369" w:type="dxa"/>
           </w:tcPr>
           <w:p>
+            <w:proofErr w:type="spellStart"/>
             <w:r>
               <w:t>updateComment</w:t>
             </w:r>
+            <w:proofErr w:type="spellEnd"/>
             <w:r>
               <w:t>()</w:t>
             </w:r>
@@ -3224,9 +3369,11 @@
                 <w:color w:val="A9B7C6"/>
               </w:rPr>
             </w:pPr>
+            <w:proofErr w:type="spellStart"/>
             <w:r>
               <w:t>getAppointmentListByStaffAndOffice</w:t>
             </w:r>
+            <w:proofErr w:type="spellEnd"/>
           </w:p>
           <w:p>
             <w:r>
@@ -3285,9 +3432,11 @@
                 <w:color w:val="A9B7C6"/>
               </w:rPr>
             </w:pPr>
+            <w:proofErr w:type="spellStart"/>
             <w:r>
               <w:t>countRental</w:t>
             </w:r>
+            <w:proofErr w:type="spellEnd"/>
             <w:r>
               <w:t>()</w:t>
             </w:r>
@@ -3298,9 +3447,11 @@
             <w:tcW w:w="2861" w:type="dxa"/>
           </w:tcPr>
           <w:p>
+            <w:proofErr w:type="spellStart"/>
             <w:r>
               <w:t>int</w:t>
             </w:r>
+            <w:proofErr w:type="spellEnd"/>
           </w:p>
         </w:tc>
         <w:tc>
@@ -3335,9 +3486,11 @@
                 <w:color w:val="A9B7C6"/>
               </w:rPr>
             </w:pPr>
+            <w:proofErr w:type="spellStart"/>
             <w:r>
               <w:t>countRepair</w:t>
             </w:r>
+            <w:proofErr w:type="spellEnd"/>
             <w:r>
               <w:t>()</w:t>
             </w:r>
@@ -3348,9 +3501,11 @@
             <w:tcW w:w="2861" w:type="dxa"/>
           </w:tcPr>
           <w:p>
+            <w:proofErr w:type="spellStart"/>
             <w:r>
               <w:t>int</w:t>
             </w:r>
+            <w:proofErr w:type="spellEnd"/>
           </w:p>
         </w:tc>
         <w:tc>
@@ -3368,8 +3523,13 @@
             <w:tcW w:w="1768" w:type="dxa"/>
           </w:tcPr>
           <w:p>
-            <w:r>
-              <w:t>Coun number of repair</w:t>
+            <w:proofErr w:type="spellStart"/>
+            <w:r>
+              <w:t>Coun</w:t>
+            </w:r>
+            <w:proofErr w:type="spellEnd"/>
+            <w:r>
+              <w:t xml:space="preserve"> number of repair</w:t>
             </w:r>
           </w:p>
         </w:tc>
@@ -3390,9 +3550,11 @@
       <w:r>
         <w:t xml:space="preserve">Class </w:t>
       </w:r>
+      <w:proofErr w:type="spellStart"/>
       <w:r>
         <w:t>ContractDAO</w:t>
       </w:r>
+      <w:proofErr w:type="spellEnd"/>
     </w:p>
     <w:p>
       <w:r>
@@ -3533,9 +3695,11 @@
             <w:tcW w:w="1980" w:type="dxa"/>
           </w:tcPr>
           <w:p>
+            <w:proofErr w:type="spellStart"/>
             <w:r>
               <w:t>firstResult</w:t>
             </w:r>
+            <w:proofErr w:type="spellEnd"/>
           </w:p>
           <w:p/>
         </w:tc>
@@ -3544,9 +3708,11 @@
             <w:tcW w:w="1276" w:type="dxa"/>
           </w:tcPr>
           <w:p>
+            <w:proofErr w:type="spellStart"/>
             <w:r>
               <w:t>int</w:t>
             </w:r>
+            <w:proofErr w:type="spellEnd"/>
           </w:p>
         </w:tc>
         <w:tc>
@@ -3572,9 +3738,11 @@
             <w:tcW w:w="1980" w:type="dxa"/>
           </w:tcPr>
           <w:p>
+            <w:proofErr w:type="spellStart"/>
             <w:r>
               <w:t>pageSize</w:t>
             </w:r>
+            <w:proofErr w:type="spellEnd"/>
           </w:p>
           <w:p/>
         </w:tc>
@@ -3583,9 +3751,11 @@
             <w:tcW w:w="1276" w:type="dxa"/>
           </w:tcPr>
           <w:p>
+            <w:proofErr w:type="spellStart"/>
             <w:r>
               <w:t>int</w:t>
             </w:r>
+            <w:proofErr w:type="spellEnd"/>
           </w:p>
         </w:tc>
         <w:tc>
@@ -3621,9 +3791,11 @@
             <w:tcW w:w="1276" w:type="dxa"/>
           </w:tcPr>
           <w:p>
+            <w:proofErr w:type="spellStart"/>
             <w:r>
               <w:t>int</w:t>
             </w:r>
+            <w:proofErr w:type="spellEnd"/>
           </w:p>
         </w:tc>
         <w:tc>
@@ -3666,9 +3838,11 @@
             <w:tcW w:w="1276" w:type="dxa"/>
           </w:tcPr>
           <w:p>
+            <w:proofErr w:type="spellStart"/>
             <w:r>
               <w:t>int</w:t>
             </w:r>
+            <w:proofErr w:type="spellEnd"/>
           </w:p>
         </w:tc>
         <w:tc>
@@ -3704,9 +3878,11 @@
             <w:tcW w:w="1980" w:type="dxa"/>
           </w:tcPr>
           <w:p>
+            <w:proofErr w:type="spellStart"/>
             <w:r>
               <w:t>customerUsername</w:t>
             </w:r>
+            <w:proofErr w:type="spellEnd"/>
           </w:p>
           <w:p/>
         </w:tc>
@@ -3747,9 +3923,11 @@
             <w:tcW w:w="1980" w:type="dxa"/>
           </w:tcPr>
           <w:p>
+            <w:proofErr w:type="spellStart"/>
             <w:r>
               <w:t>officeId</w:t>
             </w:r>
+            <w:proofErr w:type="spellEnd"/>
           </w:p>
           <w:p/>
         </w:tc>
@@ -3758,9 +3936,11 @@
             <w:tcW w:w="1276" w:type="dxa"/>
           </w:tcPr>
           <w:p>
+            <w:proofErr w:type="spellStart"/>
             <w:r>
               <w:t>int</w:t>
             </w:r>
+            <w:proofErr w:type="spellEnd"/>
           </w:p>
         </w:tc>
         <w:tc>
@@ -3793,9 +3973,11 @@
             <w:tcW w:w="1980" w:type="dxa"/>
           </w:tcPr>
           <w:p>
+            <w:proofErr w:type="spellStart"/>
             <w:r>
               <w:t>startDate</w:t>
             </w:r>
+            <w:proofErr w:type="spellEnd"/>
           </w:p>
           <w:p/>
         </w:tc>
@@ -3843,10 +4025,12 @@
             <w:tcW w:w="1980" w:type="dxa"/>
           </w:tcPr>
           <w:p>
+            <w:proofErr w:type="spellStart"/>
             <w:r>
               <w:lastRenderedPageBreak/>
               <w:t>endDate</w:t>
             </w:r>
+            <w:proofErr w:type="spellEnd"/>
           </w:p>
           <w:p/>
         </w:tc>
@@ -3888,9 +4072,11 @@
             <w:tcW w:w="1980" w:type="dxa"/>
           </w:tcPr>
           <w:p>
+            <w:proofErr w:type="spellStart"/>
             <w:r>
               <w:t>paymentFee</w:t>
             </w:r>
+            <w:proofErr w:type="spellEnd"/>
           </w:p>
           <w:p/>
         </w:tc>
@@ -3899,9 +4085,11 @@
             <w:tcW w:w="1276" w:type="dxa"/>
           </w:tcPr>
           <w:p>
+            <w:proofErr w:type="spellStart"/>
             <w:r>
               <w:t>int</w:t>
             </w:r>
+            <w:proofErr w:type="spellEnd"/>
           </w:p>
         </w:tc>
         <w:tc>
@@ -3931,9 +4119,11 @@
             <w:tcW w:w="1980" w:type="dxa"/>
           </w:tcPr>
           <w:p>
+            <w:proofErr w:type="spellStart"/>
             <w:r>
               <w:t>paymentTerm</w:t>
             </w:r>
+            <w:proofErr w:type="spellEnd"/>
           </w:p>
           <w:p/>
         </w:tc>
@@ -3942,9 +4132,11 @@
             <w:tcW w:w="1276" w:type="dxa"/>
           </w:tcPr>
           <w:p>
+            <w:proofErr w:type="spellStart"/>
             <w:r>
               <w:t>int</w:t>
             </w:r>
+            <w:proofErr w:type="spellEnd"/>
           </w:p>
         </w:tc>
         <w:tc>
@@ -3974,9 +4166,11 @@
             <w:tcW w:w="1980" w:type="dxa"/>
           </w:tcPr>
           <w:p>
+            <w:proofErr w:type="spellStart"/>
             <w:r>
               <w:t>statusId</w:t>
             </w:r>
+            <w:proofErr w:type="spellEnd"/>
           </w:p>
           <w:p/>
         </w:tc>
@@ -3985,9 +4179,11 @@
             <w:tcW w:w="1276" w:type="dxa"/>
           </w:tcPr>
           <w:p>
+            <w:proofErr w:type="spellStart"/>
             <w:r>
               <w:t>int</w:t>
             </w:r>
+            <w:proofErr w:type="spellEnd"/>
           </w:p>
         </w:tc>
         <w:tc>
@@ -4037,10 +4233,10 @@
         <w:tblLook w:val="04A0"/>
       </w:tblPr>
       <w:tblGrid>
-        <w:gridCol w:w="2928"/>
+        <w:gridCol w:w="3044"/>
         <w:gridCol w:w="1743"/>
-        <w:gridCol w:w="1441"/>
-        <w:gridCol w:w="3130"/>
+        <w:gridCol w:w="1427"/>
+        <w:gridCol w:w="3028"/>
       </w:tblGrid>
       <w:tr>
         <w:tc>
@@ -4128,6 +4324,7 @@
                 <w:lang w:eastAsia="en-US"/>
               </w:rPr>
             </w:pPr>
+            <w:proofErr w:type="spellStart"/>
             <w:r>
               <w:rPr>
                 <w:rFonts w:eastAsiaTheme="minorHAnsi"/>
@@ -4135,6 +4332,7 @@
               </w:rPr>
               <w:t>getContractListByCus</w:t>
             </w:r>
+            <w:proofErr w:type="spellEnd"/>
             <w:r>
               <w:rPr>
                 <w:rFonts w:eastAsiaTheme="minorHAnsi"/>
@@ -4225,47 +4423,43 @@
                 <w:lang w:eastAsia="en-US"/>
               </w:rPr>
             </w:pPr>
+            <w:proofErr w:type="spellStart"/>
             <w:r>
               <w:rPr>
                 <w:rFonts w:eastAsiaTheme="minorHAnsi"/>
                 <w:lang w:eastAsia="en-US"/>
               </w:rPr>
-              <w:t>getContractListAvailable()</w:t>
-            </w:r>
-          </w:p>
-        </w:tc>
-        <w:tc>
-          <w:tcPr>
-            <w:tcW w:w="1276" w:type="dxa"/>
-          </w:tcPr>
-          <w:p>
-            <w:pPr>
+              <w:t>getContractListAvailable</w:t>
+            </w:r>
+            <w:proofErr w:type="spellEnd"/>
+            <w:r>
               <w:rPr>
                 <w:rFonts w:eastAsiaTheme="minorHAnsi"/>
                 <w:lang w:eastAsia="en-US"/>
               </w:rPr>
-            </w:pPr>
-            <w:r>
+              <w:t>()</w:t>
+            </w:r>
+          </w:p>
+        </w:tc>
+        <w:tc>
+          <w:tcPr>
+            <w:tcW w:w="1276" w:type="dxa"/>
+          </w:tcPr>
+          <w:p>
+            <w:pPr>
               <w:rPr>
                 <w:rFonts w:eastAsiaTheme="minorHAnsi"/>
                 <w:lang w:eastAsia="en-US"/>
               </w:rPr>
-              <w:t>List&lt;Contract&gt;</w:t>
-            </w:r>
-          </w:p>
-          <w:p>
-            <w:pPr>
+            </w:pPr>
+            <w:r>
               <w:rPr>
                 <w:rFonts w:eastAsiaTheme="minorHAnsi"/>
                 <w:lang w:eastAsia="en-US"/>
               </w:rPr>
-            </w:pPr>
-          </w:p>
-        </w:tc>
-        <w:tc>
-          <w:tcPr>
-            <w:tcW w:w="1559" w:type="dxa"/>
-          </w:tcPr>
+              <w:t>List&lt;Contract&gt;</w:t>
+            </w:r>
+          </w:p>
           <w:p>
             <w:pPr>
               <w:rPr>
@@ -4273,89 +4467,96 @@
                 <w:lang w:eastAsia="en-US"/>
               </w:rPr>
             </w:pPr>
-            <w:r>
+          </w:p>
+        </w:tc>
+        <w:tc>
+          <w:tcPr>
+            <w:tcW w:w="1559" w:type="dxa"/>
+          </w:tcPr>
+          <w:p>
+            <w:pPr>
               <w:rPr>
                 <w:rFonts w:eastAsiaTheme="minorHAnsi"/>
                 <w:lang w:eastAsia="en-US"/>
               </w:rPr>
-              <w:t>public</w:t>
-            </w:r>
-          </w:p>
-        </w:tc>
-        <w:tc>
-          <w:tcPr>
-            <w:tcW w:w="3963" w:type="dxa"/>
-          </w:tcPr>
-          <w:p>
-            <w:pPr>
+            </w:pPr>
+            <w:r>
               <w:rPr>
                 <w:rFonts w:eastAsiaTheme="minorHAnsi"/>
                 <w:lang w:eastAsia="en-US"/>
               </w:rPr>
-            </w:pPr>
-            <w:r>
+              <w:t>public</w:t>
+            </w:r>
+          </w:p>
+        </w:tc>
+        <w:tc>
+          <w:tcPr>
+            <w:tcW w:w="3963" w:type="dxa"/>
+          </w:tcPr>
+          <w:p>
+            <w:pPr>
               <w:rPr>
                 <w:rFonts w:eastAsiaTheme="minorHAnsi"/>
                 <w:lang w:eastAsia="en-US"/>
               </w:rPr>
-              <w:t>Get list of contract follow status</w:t>
-            </w:r>
-          </w:p>
-        </w:tc>
-      </w:tr>
-      <w:tr>
-        <w:tc>
-          <w:tcPr>
-            <w:tcW w:w="1980" w:type="dxa"/>
-          </w:tcPr>
-          <w:p>
-            <w:pPr>
+            </w:pPr>
+            <w:r>
               <w:rPr>
                 <w:rFonts w:eastAsiaTheme="minorHAnsi"/>
                 <w:lang w:eastAsia="en-US"/>
               </w:rPr>
-            </w:pPr>
-            <w:r>
+              <w:t>Get list of contract follow status</w:t>
+            </w:r>
+          </w:p>
+        </w:tc>
+      </w:tr>
+      <w:tr>
+        <w:tc>
+          <w:tcPr>
+            <w:tcW w:w="1980" w:type="dxa"/>
+          </w:tcPr>
+          <w:p>
+            <w:pPr>
               <w:rPr>
                 <w:rFonts w:eastAsiaTheme="minorHAnsi"/>
                 <w:lang w:eastAsia="en-US"/>
               </w:rPr>
-              <w:t>getContractByPage</w:t>
-            </w:r>
-          </w:p>
-        </w:tc>
-        <w:tc>
-          <w:tcPr>
-            <w:tcW w:w="1276" w:type="dxa"/>
-          </w:tcPr>
-          <w:p>
-            <w:pPr>
+            </w:pPr>
+            <w:proofErr w:type="spellStart"/>
+            <w:r>
               <w:rPr>
                 <w:rFonts w:eastAsiaTheme="minorHAnsi"/>
                 <w:lang w:eastAsia="en-US"/>
               </w:rPr>
-            </w:pPr>
-            <w:r>
+              <w:t>getContractByPage</w:t>
+            </w:r>
+            <w:proofErr w:type="spellEnd"/>
+            <w:r>
+              <w:t>()</w:t>
+            </w:r>
+          </w:p>
+        </w:tc>
+        <w:tc>
+          <w:tcPr>
+            <w:tcW w:w="1276" w:type="dxa"/>
+          </w:tcPr>
+          <w:p>
+            <w:pPr>
               <w:rPr>
                 <w:rFonts w:eastAsiaTheme="minorHAnsi"/>
                 <w:lang w:eastAsia="en-US"/>
               </w:rPr>
-              <w:t>int</w:t>
-            </w:r>
-          </w:p>
-          <w:p>
-            <w:pPr>
+            </w:pPr>
+            <w:proofErr w:type="spellStart"/>
+            <w:r>
               <w:rPr>
                 <w:rFonts w:eastAsiaTheme="minorHAnsi"/>
                 <w:lang w:eastAsia="en-US"/>
               </w:rPr>
-            </w:pPr>
-          </w:p>
-        </w:tc>
-        <w:tc>
-          <w:tcPr>
-            <w:tcW w:w="1559" w:type="dxa"/>
-          </w:tcPr>
+              <w:t>int</w:t>
+            </w:r>
+            <w:proofErr w:type="spellEnd"/>
+          </w:p>
           <w:p>
             <w:pPr>
               <w:rPr>
@@ -4363,89 +4564,96 @@
                 <w:lang w:eastAsia="en-US"/>
               </w:rPr>
             </w:pPr>
-            <w:r>
+          </w:p>
+        </w:tc>
+        <w:tc>
+          <w:tcPr>
+            <w:tcW w:w="1559" w:type="dxa"/>
+          </w:tcPr>
+          <w:p>
+            <w:pPr>
               <w:rPr>
                 <w:rFonts w:eastAsiaTheme="minorHAnsi"/>
                 <w:lang w:eastAsia="en-US"/>
               </w:rPr>
-              <w:t>public</w:t>
-            </w:r>
-          </w:p>
-        </w:tc>
-        <w:tc>
-          <w:tcPr>
-            <w:tcW w:w="3963" w:type="dxa"/>
-          </w:tcPr>
-          <w:p>
-            <w:pPr>
+            </w:pPr>
+            <w:r>
               <w:rPr>
                 <w:rFonts w:eastAsiaTheme="minorHAnsi"/>
                 <w:lang w:eastAsia="en-US"/>
               </w:rPr>
-            </w:pPr>
-            <w:r>
+              <w:t>public</w:t>
+            </w:r>
+          </w:p>
+        </w:tc>
+        <w:tc>
+          <w:tcPr>
+            <w:tcW w:w="3963" w:type="dxa"/>
+          </w:tcPr>
+          <w:p>
+            <w:pPr>
               <w:rPr>
                 <w:rFonts w:eastAsiaTheme="minorHAnsi"/>
                 <w:lang w:eastAsia="en-US"/>
               </w:rPr>
-              <w:t>Get list of contract</w:t>
-            </w:r>
-          </w:p>
-        </w:tc>
-      </w:tr>
-      <w:tr>
-        <w:tc>
-          <w:tcPr>
-            <w:tcW w:w="1980" w:type="dxa"/>
-          </w:tcPr>
-          <w:p>
-            <w:pPr>
+            </w:pPr>
+            <w:r>
               <w:rPr>
                 <w:rFonts w:eastAsiaTheme="minorHAnsi"/>
                 <w:lang w:eastAsia="en-US"/>
               </w:rPr>
-            </w:pPr>
-            <w:r>
+              <w:t>Get list of contract</w:t>
+            </w:r>
+          </w:p>
+        </w:tc>
+      </w:tr>
+      <w:tr>
+        <w:tc>
+          <w:tcPr>
+            <w:tcW w:w="1980" w:type="dxa"/>
+          </w:tcPr>
+          <w:p>
+            <w:pPr>
               <w:rPr>
                 <w:rFonts w:eastAsiaTheme="minorHAnsi"/>
                 <w:lang w:eastAsia="en-US"/>
               </w:rPr>
-              <w:t>getPageCount</w:t>
-            </w:r>
-          </w:p>
-        </w:tc>
-        <w:tc>
-          <w:tcPr>
-            <w:tcW w:w="1276" w:type="dxa"/>
-          </w:tcPr>
-          <w:p>
-            <w:pPr>
+            </w:pPr>
+            <w:proofErr w:type="spellStart"/>
+            <w:r>
               <w:rPr>
                 <w:rFonts w:eastAsiaTheme="minorHAnsi"/>
                 <w:lang w:eastAsia="en-US"/>
               </w:rPr>
-            </w:pPr>
-            <w:r>
+              <w:t>getPageCount</w:t>
+            </w:r>
+            <w:proofErr w:type="spellEnd"/>
+            <w:r>
+              <w:t>()</w:t>
+            </w:r>
+          </w:p>
+        </w:tc>
+        <w:tc>
+          <w:tcPr>
+            <w:tcW w:w="1276" w:type="dxa"/>
+          </w:tcPr>
+          <w:p>
+            <w:pPr>
               <w:rPr>
                 <w:rFonts w:eastAsiaTheme="minorHAnsi"/>
                 <w:lang w:eastAsia="en-US"/>
               </w:rPr>
-              <w:t>int</w:t>
-            </w:r>
-          </w:p>
-          <w:p>
-            <w:pPr>
+            </w:pPr>
+            <w:proofErr w:type="spellStart"/>
+            <w:r>
               <w:rPr>
                 <w:rFonts w:eastAsiaTheme="minorHAnsi"/>
                 <w:lang w:eastAsia="en-US"/>
               </w:rPr>
-            </w:pPr>
-          </w:p>
-        </w:tc>
-        <w:tc>
-          <w:tcPr>
-            <w:tcW w:w="1559" w:type="dxa"/>
-          </w:tcPr>
+              <w:t>int</w:t>
+            </w:r>
+            <w:proofErr w:type="spellEnd"/>
+          </w:p>
           <w:p>
             <w:pPr>
               <w:rPr>
@@ -4453,36 +4661,31 @@
                 <w:lang w:eastAsia="en-US"/>
               </w:rPr>
             </w:pPr>
-            <w:r>
+          </w:p>
+        </w:tc>
+        <w:tc>
+          <w:tcPr>
+            <w:tcW w:w="1559" w:type="dxa"/>
+          </w:tcPr>
+          <w:p>
+            <w:pPr>
               <w:rPr>
                 <w:rFonts w:eastAsiaTheme="minorHAnsi"/>
                 <w:lang w:eastAsia="en-US"/>
               </w:rPr>
-              <w:t>public</w:t>
-            </w:r>
-          </w:p>
-        </w:tc>
-        <w:tc>
-          <w:tcPr>
-            <w:tcW w:w="3963" w:type="dxa"/>
-          </w:tcPr>
-          <w:p>
-            <w:pPr>
+            </w:pPr>
+            <w:r>
               <w:rPr>
                 <w:rFonts w:eastAsiaTheme="minorHAnsi"/>
                 <w:lang w:eastAsia="en-US"/>
               </w:rPr>
-            </w:pPr>
-            <w:r>
-              <w:t>Get number of page</w:t>
-            </w:r>
-          </w:p>
-        </w:tc>
-      </w:tr>
-      <w:tr>
-        <w:tc>
-          <w:tcPr>
-            <w:tcW w:w="1980" w:type="dxa"/>
+              <w:t>public</w:t>
+            </w:r>
+          </w:p>
+        </w:tc>
+        <w:tc>
+          <w:tcPr>
+            <w:tcW w:w="3963" w:type="dxa"/>
           </w:tcPr>
           <w:p>
             <w:pPr>
@@ -4492,46 +4695,58 @@
               </w:rPr>
             </w:pPr>
             <w:r>
+              <w:t>Get number of page</w:t>
+            </w:r>
+          </w:p>
+        </w:tc>
+      </w:tr>
+      <w:tr>
+        <w:tc>
+          <w:tcPr>
+            <w:tcW w:w="1980" w:type="dxa"/>
+          </w:tcPr>
+          <w:p>
+            <w:pPr>
               <w:rPr>
                 <w:rFonts w:eastAsiaTheme="minorHAnsi"/>
                 <w:lang w:eastAsia="en-US"/>
               </w:rPr>
-              <w:t>changeStatus</w:t>
-            </w:r>
-          </w:p>
-        </w:tc>
-        <w:tc>
-          <w:tcPr>
-            <w:tcW w:w="1276" w:type="dxa"/>
-          </w:tcPr>
-          <w:p>
-            <w:pPr>
+            </w:pPr>
+            <w:proofErr w:type="spellStart"/>
+            <w:r>
               <w:rPr>
                 <w:rFonts w:eastAsiaTheme="minorHAnsi"/>
                 <w:lang w:eastAsia="en-US"/>
               </w:rPr>
-            </w:pPr>
-            <w:r>
+              <w:t>changeStatus</w:t>
+            </w:r>
+            <w:proofErr w:type="spellEnd"/>
+            <w:r>
+              <w:t>()</w:t>
+            </w:r>
+          </w:p>
+        </w:tc>
+        <w:tc>
+          <w:tcPr>
+            <w:tcW w:w="1276" w:type="dxa"/>
+          </w:tcPr>
+          <w:p>
+            <w:pPr>
               <w:rPr>
                 <w:rFonts w:eastAsiaTheme="minorHAnsi"/>
                 <w:lang w:eastAsia="en-US"/>
               </w:rPr>
-              <w:t>boolean</w:t>
-            </w:r>
-          </w:p>
-          <w:p>
-            <w:pPr>
+            </w:pPr>
+            <w:proofErr w:type="spellStart"/>
+            <w:r>
               <w:rPr>
                 <w:rFonts w:eastAsiaTheme="minorHAnsi"/>
                 <w:lang w:eastAsia="en-US"/>
               </w:rPr>
-            </w:pPr>
-          </w:p>
-        </w:tc>
-        <w:tc>
-          <w:tcPr>
-            <w:tcW w:w="1559" w:type="dxa"/>
-          </w:tcPr>
+              <w:t>boolean</w:t>
+            </w:r>
+            <w:proofErr w:type="spellEnd"/>
+          </w:p>
           <w:p>
             <w:pPr>
               <w:rPr>
@@ -4539,89 +4754,92 @@
                 <w:lang w:eastAsia="en-US"/>
               </w:rPr>
             </w:pPr>
-            <w:r>
+          </w:p>
+        </w:tc>
+        <w:tc>
+          <w:tcPr>
+            <w:tcW w:w="1559" w:type="dxa"/>
+          </w:tcPr>
+          <w:p>
+            <w:pPr>
               <w:rPr>
                 <w:rFonts w:eastAsiaTheme="minorHAnsi"/>
                 <w:lang w:eastAsia="en-US"/>
               </w:rPr>
-              <w:t>public</w:t>
-            </w:r>
-          </w:p>
-        </w:tc>
-        <w:tc>
-          <w:tcPr>
-            <w:tcW w:w="3963" w:type="dxa"/>
-          </w:tcPr>
-          <w:p>
-            <w:pPr>
+            </w:pPr>
+            <w:r>
               <w:rPr>
                 <w:rFonts w:eastAsiaTheme="minorHAnsi"/>
                 <w:lang w:eastAsia="en-US"/>
               </w:rPr>
-            </w:pPr>
-            <w:r>
+              <w:t>public</w:t>
+            </w:r>
+          </w:p>
+        </w:tc>
+        <w:tc>
+          <w:tcPr>
+            <w:tcW w:w="3963" w:type="dxa"/>
+          </w:tcPr>
+          <w:p>
+            <w:pPr>
               <w:rPr>
                 <w:rFonts w:eastAsiaTheme="minorHAnsi"/>
                 <w:lang w:eastAsia="en-US"/>
               </w:rPr>
-              <w:t>Change status of contract</w:t>
-            </w:r>
-          </w:p>
-        </w:tc>
-      </w:tr>
-      <w:tr>
-        <w:tc>
-          <w:tcPr>
-            <w:tcW w:w="1980" w:type="dxa"/>
-          </w:tcPr>
-          <w:p>
-            <w:pPr>
+            </w:pPr>
+            <w:r>
               <w:rPr>
                 <w:rFonts w:eastAsiaTheme="minorHAnsi"/>
                 <w:lang w:eastAsia="en-US"/>
               </w:rPr>
-            </w:pPr>
-            <w:r>
+              <w:t>Change status of contract</w:t>
+            </w:r>
+          </w:p>
+        </w:tc>
+      </w:tr>
+      <w:tr>
+        <w:tc>
+          <w:tcPr>
+            <w:tcW w:w="1980" w:type="dxa"/>
+          </w:tcPr>
+          <w:p>
+            <w:pPr>
               <w:rPr>
                 <w:rFonts w:eastAsiaTheme="minorHAnsi"/>
                 <w:lang w:eastAsia="en-US"/>
               </w:rPr>
-              <w:t>update</w:t>
-            </w:r>
-          </w:p>
-        </w:tc>
-        <w:tc>
-          <w:tcPr>
-            <w:tcW w:w="1276" w:type="dxa"/>
-          </w:tcPr>
-          <w:p>
-            <w:pPr>
+            </w:pPr>
+            <w:r>
               <w:rPr>
                 <w:rFonts w:eastAsiaTheme="minorHAnsi"/>
                 <w:lang w:eastAsia="en-US"/>
               </w:rPr>
-            </w:pPr>
-            <w:r>
+              <w:t>update</w:t>
+            </w:r>
+            <w:r>
+              <w:t>()</w:t>
+            </w:r>
+          </w:p>
+        </w:tc>
+        <w:tc>
+          <w:tcPr>
+            <w:tcW w:w="1276" w:type="dxa"/>
+          </w:tcPr>
+          <w:p>
+            <w:pPr>
               <w:rPr>
                 <w:rFonts w:eastAsiaTheme="minorHAnsi"/>
                 <w:lang w:eastAsia="en-US"/>
               </w:rPr>
-              <w:t>void</w:t>
-            </w:r>
-          </w:p>
-          <w:p>
-            <w:pPr>
+            </w:pPr>
+            <w:r>
               <w:rPr>
                 <w:rFonts w:eastAsiaTheme="minorHAnsi"/>
                 <w:lang w:eastAsia="en-US"/>
               </w:rPr>
-            </w:pPr>
-          </w:p>
-        </w:tc>
-        <w:tc>
-          <w:tcPr>
-            <w:tcW w:w="1559" w:type="dxa"/>
-          </w:tcPr>
+              <w:t>void</w:t>
+            </w:r>
+          </w:p>
           <w:p>
             <w:pPr>
               <w:rPr>
@@ -4629,54 +4847,72 @@
                 <w:lang w:eastAsia="en-US"/>
               </w:rPr>
             </w:pPr>
-            <w:r>
+          </w:p>
+        </w:tc>
+        <w:tc>
+          <w:tcPr>
+            <w:tcW w:w="1559" w:type="dxa"/>
+          </w:tcPr>
+          <w:p>
+            <w:pPr>
               <w:rPr>
                 <w:rFonts w:eastAsiaTheme="minorHAnsi"/>
                 <w:lang w:eastAsia="en-US"/>
               </w:rPr>
-              <w:t>public</w:t>
-            </w:r>
-          </w:p>
-        </w:tc>
-        <w:tc>
-          <w:tcPr>
-            <w:tcW w:w="3963" w:type="dxa"/>
-          </w:tcPr>
-          <w:p>
-            <w:pPr>
+            </w:pPr>
+            <w:r>
               <w:rPr>
                 <w:rFonts w:eastAsiaTheme="minorHAnsi"/>
                 <w:lang w:eastAsia="en-US"/>
               </w:rPr>
-            </w:pPr>
-            <w:r>
+              <w:t>public</w:t>
+            </w:r>
+          </w:p>
+        </w:tc>
+        <w:tc>
+          <w:tcPr>
+            <w:tcW w:w="3963" w:type="dxa"/>
+          </w:tcPr>
+          <w:p>
+            <w:pPr>
               <w:rPr>
                 <w:rFonts w:eastAsiaTheme="minorHAnsi"/>
                 <w:lang w:eastAsia="en-US"/>
               </w:rPr>
-              <w:t>Update information of contract</w:t>
-            </w:r>
-          </w:p>
-        </w:tc>
-      </w:tr>
-      <w:tr>
-        <w:tc>
-          <w:tcPr>
-            <w:tcW w:w="1980" w:type="dxa"/>
-          </w:tcPr>
-          <w:p>
-            <w:pPr>
+            </w:pPr>
+            <w:r>
               <w:rPr>
                 <w:rFonts w:eastAsiaTheme="minorHAnsi"/>
                 <w:lang w:eastAsia="en-US"/>
               </w:rPr>
-            </w:pPr>
-            <w:r>
+              <w:t>Update information of contract</w:t>
+            </w:r>
+          </w:p>
+        </w:tc>
+      </w:tr>
+      <w:tr>
+        <w:tc>
+          <w:tcPr>
+            <w:tcW w:w="1980" w:type="dxa"/>
+          </w:tcPr>
+          <w:p>
+            <w:pPr>
               <w:rPr>
                 <w:rFonts w:eastAsiaTheme="minorHAnsi"/>
                 <w:lang w:eastAsia="en-US"/>
               </w:rPr>
+            </w:pPr>
+            <w:proofErr w:type="spellStart"/>
+            <w:r>
+              <w:rPr>
+                <w:rFonts w:eastAsiaTheme="minorHAnsi"/>
+                <w:lang w:eastAsia="en-US"/>
+              </w:rPr>
               <w:t>getCusNameByIdContract</w:t>
+            </w:r>
+            <w:proofErr w:type="spellEnd"/>
+            <w:r>
+              <w:t>()</w:t>
             </w:r>
           </w:p>
         </w:tc>
@@ -4760,8 +4996,13 @@
         </w:rPr>
       </w:pPr>
       <w:r>
-        <w:t>Class OfficeAmenityDAO</w:t>
+        <w:t xml:space="preserve">Class </w:t>
       </w:r>
+      <w:proofErr w:type="spellStart"/>
+      <w:r>
+        <w:t>OfficeAmenityDAO</w:t>
+      </w:r>
+      <w:proofErr w:type="spellEnd"/>
     </w:p>
     <w:p>
       <w:r>
@@ -4860,9 +5101,11 @@
             <w:tcW w:w="1980" w:type="dxa"/>
           </w:tcPr>
           <w:p>
+            <w:proofErr w:type="spellStart"/>
             <w:r>
               <w:t>officeId</w:t>
             </w:r>
+            <w:proofErr w:type="spellEnd"/>
           </w:p>
         </w:tc>
         <w:tc>
@@ -4870,9 +5113,11 @@
             <w:tcW w:w="1276" w:type="dxa"/>
           </w:tcPr>
           <w:p>
+            <w:proofErr w:type="spellStart"/>
             <w:r>
               <w:t>int</w:t>
             </w:r>
+            <w:proofErr w:type="spellEnd"/>
           </w:p>
         </w:tc>
         <w:tc>
@@ -4905,9 +5150,11 @@
             <w:tcW w:w="1980" w:type="dxa"/>
           </w:tcPr>
           <w:p>
+            <w:proofErr w:type="spellStart"/>
             <w:r>
               <w:t>amenityList</w:t>
             </w:r>
+            <w:proofErr w:type="spellEnd"/>
           </w:p>
           <w:p/>
         </w:tc>
@@ -4964,9 +5211,11 @@
             <w:tcW w:w="1276" w:type="dxa"/>
           </w:tcPr>
           <w:p>
+            <w:proofErr w:type="spellStart"/>
             <w:r>
               <w:t>int</w:t>
             </w:r>
+            <w:proofErr w:type="spellEnd"/>
           </w:p>
         </w:tc>
         <w:tc>
@@ -5007,7 +5256,7 @@
         <w:tblLook w:val="04A0"/>
       </w:tblPr>
       <w:tblGrid>
-        <w:gridCol w:w="2136"/>
+        <w:gridCol w:w="2319"/>
         <w:gridCol w:w="1276"/>
         <w:gridCol w:w="1559"/>
         <w:gridCol w:w="3963"/>
@@ -5092,9 +5341,14 @@
             <w:tcW w:w="1980" w:type="dxa"/>
           </w:tcPr>
           <w:p>
+            <w:proofErr w:type="spellStart"/>
             <w:r>
               <w:t>saveOfficeAmenity</w:t>
             </w:r>
+            <w:proofErr w:type="spellEnd"/>
+            <w:r>
+              <w:t>()</w:t>
+            </w:r>
           </w:p>
           <w:p>
             <w:r>
@@ -5107,9 +5361,11 @@
             <w:tcW w:w="1276" w:type="dxa"/>
           </w:tcPr>
           <w:p>
+            <w:proofErr w:type="spellStart"/>
             <w:r>
               <w:t>boolean</w:t>
             </w:r>
+            <w:proofErr w:type="spellEnd"/>
           </w:p>
           <w:p/>
         </w:tc>
@@ -5140,9 +5396,14 @@
             <w:tcW w:w="1980" w:type="dxa"/>
           </w:tcPr>
           <w:p>
+            <w:proofErr w:type="spellStart"/>
             <w:r>
               <w:t>removeByOffice</w:t>
             </w:r>
+            <w:proofErr w:type="spellEnd"/>
+            <w:r>
+              <w:t>()</w:t>
+            </w:r>
           </w:p>
           <w:p/>
         </w:tc>
@@ -5151,10 +5412,12 @@
             <w:tcW w:w="1276" w:type="dxa"/>
           </w:tcPr>
           <w:p>
+            <w:proofErr w:type="spellStart"/>
             <w:r>
               <w:lastRenderedPageBreak/>
               <w:t>boolean</w:t>
             </w:r>
+            <w:proofErr w:type="spellEnd"/>
           </w:p>
           <w:p/>
         </w:tc>
@@ -5191,8 +5454,13 @@
         </w:rPr>
       </w:pPr>
       <w:r>
-        <w:t>Class OfficeDAO</w:t>
+        <w:t xml:space="preserve">Class </w:t>
       </w:r>
+      <w:proofErr w:type="spellStart"/>
+      <w:r>
+        <w:t>OfficeDAO</w:t>
+      </w:r>
+      <w:proofErr w:type="spellEnd"/>
     </w:p>
     <w:p>
       <w:r>
@@ -5291,9 +5559,11 @@
             <w:tcW w:w="1980" w:type="dxa"/>
           </w:tcPr>
           <w:p>
+            <w:proofErr w:type="spellStart"/>
             <w:r>
               <w:t>searchKey</w:t>
             </w:r>
+            <w:proofErr w:type="spellEnd"/>
           </w:p>
         </w:tc>
         <w:tc>
@@ -5343,9 +5613,11 @@
             <w:tcW w:w="1276" w:type="dxa"/>
           </w:tcPr>
           <w:p>
+            <w:proofErr w:type="spellStart"/>
             <w:r>
               <w:t>int</w:t>
             </w:r>
+            <w:proofErr w:type="spellEnd"/>
           </w:p>
         </w:tc>
         <w:tc>
@@ -5421,9 +5693,11 @@
             <w:tcW w:w="1980" w:type="dxa"/>
           </w:tcPr>
           <w:p>
+            <w:proofErr w:type="spellStart"/>
             <w:r>
               <w:t>newOffice</w:t>
             </w:r>
+            <w:proofErr w:type="spellEnd"/>
           </w:p>
           <w:p/>
         </w:tc>
@@ -5464,9 +5738,11 @@
             <w:tcW w:w="1980" w:type="dxa"/>
           </w:tcPr>
           <w:p>
+            <w:proofErr w:type="spellStart"/>
             <w:r>
               <w:t>firstResult</w:t>
             </w:r>
+            <w:proofErr w:type="spellEnd"/>
           </w:p>
           <w:p/>
         </w:tc>
@@ -5475,9 +5751,11 @@
             <w:tcW w:w="1276" w:type="dxa"/>
           </w:tcPr>
           <w:p>
+            <w:proofErr w:type="spellStart"/>
             <w:r>
               <w:t>int</w:t>
             </w:r>
+            <w:proofErr w:type="spellEnd"/>
           </w:p>
         </w:tc>
         <w:tc>
@@ -5503,9 +5781,11 @@
             <w:tcW w:w="1980" w:type="dxa"/>
           </w:tcPr>
           <w:p>
+            <w:proofErr w:type="spellStart"/>
             <w:r>
               <w:t>pageSize</w:t>
             </w:r>
+            <w:proofErr w:type="spellEnd"/>
           </w:p>
           <w:p/>
         </w:tc>
@@ -5514,9 +5794,11 @@
             <w:tcW w:w="1276" w:type="dxa"/>
           </w:tcPr>
           <w:p>
+            <w:proofErr w:type="spellStart"/>
             <w:r>
               <w:t>int</w:t>
             </w:r>
+            <w:proofErr w:type="spellEnd"/>
           </w:p>
         </w:tc>
         <w:tc>
@@ -5542,9 +5824,11 @@
             <w:tcW w:w="1980" w:type="dxa"/>
           </w:tcPr>
           <w:p>
+            <w:proofErr w:type="spellStart"/>
             <w:r>
               <w:t>startDate</w:t>
             </w:r>
+            <w:proofErr w:type="spellEnd"/>
           </w:p>
           <w:p/>
         </w:tc>
@@ -5585,9 +5869,11 @@
             <w:tcW w:w="1980" w:type="dxa"/>
           </w:tcPr>
           <w:p>
+            <w:proofErr w:type="spellStart"/>
             <w:r>
               <w:t>endDate</w:t>
             </w:r>
+            <w:proofErr w:type="spellEnd"/>
           </w:p>
           <w:p/>
         </w:tc>
@@ -5679,10 +5965,10 @@
         <w:tblLook w:val="04A0"/>
       </w:tblPr>
       <w:tblGrid>
-        <w:gridCol w:w="2231"/>
+        <w:gridCol w:w="2414"/>
         <w:gridCol w:w="1454"/>
-        <w:gridCol w:w="1559"/>
-        <w:gridCol w:w="3963"/>
+        <w:gridCol w:w="1541"/>
+        <w:gridCol w:w="3833"/>
       </w:tblGrid>
       <w:tr>
         <w:tc>
@@ -5764,9 +6050,14 @@
             <w:tcW w:w="1980" w:type="dxa"/>
           </w:tcPr>
           <w:p>
+            <w:proofErr w:type="spellStart"/>
             <w:r>
               <w:t>getOfficeByAddress</w:t>
             </w:r>
+            <w:proofErr w:type="spellEnd"/>
+            <w:r>
+              <w:t>()</w:t>
+            </w:r>
           </w:p>
           <w:p>
             <w:r>
@@ -5816,9 +6107,14 @@
             <w:tcW w:w="1980" w:type="dxa"/>
           </w:tcPr>
           <w:p>
+            <w:proofErr w:type="spellStart"/>
             <w:r>
               <w:t>viewOffice</w:t>
             </w:r>
+            <w:proofErr w:type="spellEnd"/>
+            <w:r>
+              <w:t>()</w:t>
+            </w:r>
           </w:p>
           <w:p>
             <w:r>
@@ -5868,9 +6164,14 @@
             <w:tcW w:w="1980" w:type="dxa"/>
           </w:tcPr>
           <w:p>
+            <w:proofErr w:type="spellStart"/>
             <w:r>
               <w:t>updateArea</w:t>
             </w:r>
+            <w:proofErr w:type="spellEnd"/>
+            <w:r>
+              <w:t>()</w:t>
+            </w:r>
           </w:p>
           <w:p/>
         </w:tc>
@@ -5879,9 +6180,11 @@
             <w:tcW w:w="1276" w:type="dxa"/>
           </w:tcPr>
           <w:p>
+            <w:proofErr w:type="spellStart"/>
             <w:r>
               <w:t>boolean</w:t>
             </w:r>
+            <w:proofErr w:type="spellEnd"/>
           </w:p>
           <w:p/>
         </w:tc>
@@ -5915,6 +6218,9 @@
             <w:r>
               <w:t>update</w:t>
             </w:r>
+            <w:r>
+              <w:t>()</w:t>
+            </w:r>
           </w:p>
           <w:p/>
         </w:tc>
@@ -5923,9 +6229,11 @@
             <w:tcW w:w="1276" w:type="dxa"/>
           </w:tcPr>
           <w:p>
+            <w:proofErr w:type="spellStart"/>
             <w:r>
               <w:t>boolean</w:t>
             </w:r>
+            <w:proofErr w:type="spellEnd"/>
           </w:p>
           <w:p/>
         </w:tc>
@@ -5956,9 +6264,14 @@
             <w:tcW w:w="1980" w:type="dxa"/>
           </w:tcPr>
           <w:p>
+            <w:proofErr w:type="spellStart"/>
             <w:r>
               <w:t>getNewOffice</w:t>
             </w:r>
+            <w:proofErr w:type="spellEnd"/>
+            <w:r>
+              <w:t>()</w:t>
+            </w:r>
           </w:p>
           <w:p/>
         </w:tc>
@@ -6000,9 +6313,14 @@
             <w:tcW w:w="1980" w:type="dxa"/>
           </w:tcPr>
           <w:p>
+            <w:proofErr w:type="spellStart"/>
             <w:r>
               <w:t>getAllOffice</w:t>
             </w:r>
+            <w:proofErr w:type="spellEnd"/>
+            <w:r>
+              <w:t>()</w:t>
+            </w:r>
           </w:p>
           <w:p/>
         </w:tc>
@@ -6044,8 +6362,13 @@
             <w:tcW w:w="1980" w:type="dxa"/>
           </w:tcPr>
           <w:p>
+            <w:proofErr w:type="spellStart"/>
             <w:r>
               <w:t>getOfficeByPage</w:t>
+            </w:r>
+            <w:proofErr w:type="spellEnd"/>
+            <w:r>
+              <w:t>()</w:t>
             </w:r>
           </w:p>
           <w:p/>
@@ -6094,8 +6417,13 @@
       </w:pPr>
       <w:r>
         <w:lastRenderedPageBreak/>
-        <w:t>Class OfficeGroupDAO</w:t>
+        <w:t xml:space="preserve">Class </w:t>
       </w:r>
+      <w:proofErr w:type="spellStart"/>
+      <w:r>
+        <w:t>OfficeGroupDAO</w:t>
+      </w:r>
+      <w:proofErr w:type="spellEnd"/>
     </w:p>
     <w:p>
       <w:r>
@@ -6205,8 +6533,13 @@
             <w:tcW w:w="1677" w:type="dxa"/>
           </w:tcPr>
           <w:p>
-            <w:r>
-              <w:t>int [][]</w:t>
+            <w:proofErr w:type="spellStart"/>
+            <w:r>
+              <w:t>int</w:t>
+            </w:r>
+            <w:proofErr w:type="spellEnd"/>
+            <w:r>
+              <w:t xml:space="preserve"> [][]</w:t>
             </w:r>
           </w:p>
         </w:tc>
@@ -6243,9 +6576,11 @@
             <w:tcW w:w="1677" w:type="dxa"/>
           </w:tcPr>
           <w:p>
+            <w:proofErr w:type="spellStart"/>
             <w:r>
               <w:t>int</w:t>
             </w:r>
+            <w:proofErr w:type="spellEnd"/>
           </w:p>
         </w:tc>
         <w:tc>
@@ -6279,10 +6614,10 @@
         <w:tblLook w:val="04A0"/>
       </w:tblPr>
       <w:tblGrid>
-        <w:gridCol w:w="1928"/>
+        <w:gridCol w:w="1947"/>
         <w:gridCol w:w="2093"/>
-        <w:gridCol w:w="1522"/>
-        <w:gridCol w:w="3699"/>
+        <w:gridCol w:w="1519"/>
+        <w:gridCol w:w="3683"/>
       </w:tblGrid>
       <w:tr>
         <w:tc>
@@ -6364,9 +6699,14 @@
             <w:tcW w:w="1980" w:type="dxa"/>
           </w:tcPr>
           <w:p>
+            <w:proofErr w:type="spellStart"/>
             <w:r>
               <w:t>deleteAll</w:t>
             </w:r>
+            <w:proofErr w:type="spellEnd"/>
+            <w:r>
+              <w:t>()</w:t>
+            </w:r>
           </w:p>
           <w:p>
             <w:r>
@@ -6379,9 +6719,11 @@
             <w:tcW w:w="1276" w:type="dxa"/>
           </w:tcPr>
           <w:p>
+            <w:proofErr w:type="spellStart"/>
             <w:r>
               <w:t>int</w:t>
             </w:r>
+            <w:proofErr w:type="spellEnd"/>
           </w:p>
           <w:p/>
         </w:tc>
@@ -6408,9 +6750,14 @@
             <w:tcW w:w="1980" w:type="dxa"/>
           </w:tcPr>
           <w:p>
+            <w:proofErr w:type="spellStart"/>
             <w:r>
               <w:t>insertAll</w:t>
             </w:r>
+            <w:proofErr w:type="spellEnd"/>
+            <w:r>
+              <w:t>()</w:t>
+            </w:r>
           </w:p>
           <w:p/>
         </w:tc>
@@ -6419,9 +6766,11 @@
             <w:tcW w:w="1276" w:type="dxa"/>
           </w:tcPr>
           <w:p>
+            <w:proofErr w:type="spellStart"/>
             <w:r>
               <w:t>boolean</w:t>
             </w:r>
+            <w:proofErr w:type="spellEnd"/>
           </w:p>
           <w:p/>
         </w:tc>
@@ -6448,9 +6797,14 @@
             <w:tcW w:w="1980" w:type="dxa"/>
           </w:tcPr>
           <w:p>
+            <w:proofErr w:type="spellStart"/>
             <w:r>
               <w:t>getOfficeList</w:t>
             </w:r>
+            <w:proofErr w:type="spellEnd"/>
+            <w:r>
+              <w:t>()</w:t>
+            </w:r>
           </w:p>
           <w:p/>
         </w:tc>
@@ -6460,7 +6814,15 @@
           </w:tcPr>
           <w:p>
             <w:r>
-              <w:t>List&lt;OfficeGroup&gt;</w:t>
+              <w:t>List&lt;</w:t>
+            </w:r>
+            <w:proofErr w:type="spellStart"/>
+            <w:r>
+              <w:t>OfficeGroup</w:t>
+            </w:r>
+            <w:proofErr w:type="spellEnd"/>
+            <w:r>
+              <w:t>&gt;</w:t>
             </w:r>
           </w:p>
           <w:p/>
@@ -6492,8 +6854,13 @@
         </w:rPr>
       </w:pPr>
       <w:r>
-        <w:t>Class ProfileDAO</w:t>
+        <w:t xml:space="preserve">Class </w:t>
       </w:r>
+      <w:proofErr w:type="spellStart"/>
+      <w:r>
+        <w:t>ProfileDAO</w:t>
+      </w:r>
+      <w:proofErr w:type="spellEnd"/>
     </w:p>
     <w:p>
       <w:r>
@@ -6650,9 +7017,11 @@
             <w:tcW w:w="1980" w:type="dxa"/>
           </w:tcPr>
           <w:p>
+            <w:proofErr w:type="spellStart"/>
             <w:r>
               <w:t>fullName</w:t>
             </w:r>
+            <w:proofErr w:type="spellEnd"/>
           </w:p>
           <w:p/>
         </w:tc>
@@ -6681,8 +7050,13 @@
             <w:tcW w:w="3963" w:type="dxa"/>
           </w:tcPr>
           <w:p>
-            <w:r>
-              <w:t>Fullname of customer</w:t>
+            <w:proofErr w:type="spellStart"/>
+            <w:r>
+              <w:t>Fullname</w:t>
+            </w:r>
+            <w:proofErr w:type="spellEnd"/>
+            <w:r>
+              <w:t xml:space="preserve"> of customer</w:t>
             </w:r>
           </w:p>
         </w:tc>
@@ -6875,10 +7249,10 @@
         <w:tblLook w:val="04A0"/>
       </w:tblPr>
       <w:tblGrid>
-        <w:gridCol w:w="2137"/>
-        <w:gridCol w:w="2093"/>
-        <w:gridCol w:w="1496"/>
-        <w:gridCol w:w="3516"/>
+        <w:gridCol w:w="2144"/>
+        <w:gridCol w:w="2091"/>
+        <w:gridCol w:w="1495"/>
+        <w:gridCol w:w="3512"/>
       </w:tblGrid>
       <w:tr>
         <w:tc>
@@ -6960,9 +7334,14 @@
             <w:tcW w:w="2137" w:type="dxa"/>
           </w:tcPr>
           <w:p>
+            <w:proofErr w:type="spellStart"/>
             <w:r>
               <w:t>getProfileByUser</w:t>
             </w:r>
+            <w:proofErr w:type="spellEnd"/>
+            <w:r>
+              <w:t>()</w:t>
+            </w:r>
           </w:p>
           <w:p>
             <w:r>
@@ -7015,6 +7394,9 @@
             <w:r>
               <w:t>update</w:t>
             </w:r>
+            <w:r>
+              <w:t>()</w:t>
+            </w:r>
           </w:p>
           <w:p>
             <w:r>
@@ -7027,9 +7409,11 @@
             <w:tcW w:w="2093" w:type="dxa"/>
           </w:tcPr>
           <w:p>
+            <w:proofErr w:type="spellStart"/>
             <w:r>
               <w:t>boolean</w:t>
             </w:r>
+            <w:proofErr w:type="spellEnd"/>
           </w:p>
           <w:p/>
         </w:tc>
@@ -7064,8 +7448,13 @@
         </w:rPr>
       </w:pPr>
       <w:r>
-        <w:t>Class RentalDAO</w:t>
+        <w:t xml:space="preserve">Class </w:t>
       </w:r>
+      <w:proofErr w:type="spellStart"/>
+      <w:r>
+        <w:t>RentalDAO</w:t>
+      </w:r>
+      <w:proofErr w:type="spellEnd"/>
     </w:p>
     <w:p>
       <w:r>
@@ -7176,9 +7565,11 @@
             <w:tcW w:w="1677" w:type="dxa"/>
           </w:tcPr>
           <w:p>
+            <w:proofErr w:type="spellStart"/>
             <w:r>
               <w:t>int</w:t>
             </w:r>
+            <w:proofErr w:type="spellEnd"/>
           </w:p>
         </w:tc>
         <w:tc>
@@ -7211,9 +7602,11 @@
             <w:tcW w:w="1980" w:type="dxa"/>
           </w:tcPr>
           <w:p>
+            <w:proofErr w:type="spellStart"/>
             <w:r>
               <w:t>contractId</w:t>
             </w:r>
+            <w:proofErr w:type="spellEnd"/>
           </w:p>
           <w:p/>
         </w:tc>
@@ -7222,9 +7615,11 @@
             <w:tcW w:w="1677" w:type="dxa"/>
           </w:tcPr>
           <w:p>
+            <w:proofErr w:type="spellStart"/>
             <w:r>
               <w:t>int</w:t>
             </w:r>
+            <w:proofErr w:type="spellEnd"/>
           </w:p>
         </w:tc>
         <w:tc>
@@ -7257,9 +7652,11 @@
             <w:tcW w:w="1980" w:type="dxa"/>
           </w:tcPr>
           <w:p>
+            <w:proofErr w:type="spellStart"/>
             <w:r>
               <w:t>assignStaff</w:t>
             </w:r>
+            <w:proofErr w:type="spellEnd"/>
           </w:p>
           <w:p/>
         </w:tc>
@@ -7301,9 +7698,11 @@
             <w:tcW w:w="1980" w:type="dxa"/>
           </w:tcPr>
           <w:p>
+            <w:proofErr w:type="spellStart"/>
             <w:r>
               <w:t>statusId</w:t>
             </w:r>
+            <w:proofErr w:type="spellEnd"/>
           </w:p>
         </w:tc>
         <w:tc>
@@ -7311,9 +7710,11 @@
             <w:tcW w:w="1677" w:type="dxa"/>
           </w:tcPr>
           <w:p>
+            <w:proofErr w:type="spellStart"/>
             <w:r>
               <w:t>int</w:t>
             </w:r>
+            <w:proofErr w:type="spellEnd"/>
           </w:p>
         </w:tc>
         <w:tc>
@@ -7390,9 +7791,11 @@
             <w:tcW w:w="1980" w:type="dxa"/>
           </w:tcPr>
           <w:p>
+            <w:proofErr w:type="spellStart"/>
             <w:r>
               <w:t>assignedTime</w:t>
             </w:r>
+            <w:proofErr w:type="spellEnd"/>
           </w:p>
           <w:p/>
         </w:tc>
@@ -7434,9 +7837,11 @@
             <w:tcW w:w="1980" w:type="dxa"/>
           </w:tcPr>
           <w:p>
+            <w:proofErr w:type="spellStart"/>
             <w:r>
               <w:t>firstResult</w:t>
             </w:r>
+            <w:proofErr w:type="spellEnd"/>
           </w:p>
           <w:p/>
         </w:tc>
@@ -7445,9 +7850,11 @@
             <w:tcW w:w="1677" w:type="dxa"/>
           </w:tcPr>
           <w:p>
+            <w:proofErr w:type="spellStart"/>
             <w:r>
               <w:t>int</w:t>
             </w:r>
+            <w:proofErr w:type="spellEnd"/>
           </w:p>
         </w:tc>
         <w:tc>
@@ -7473,9 +7880,11 @@
             <w:tcW w:w="1980" w:type="dxa"/>
           </w:tcPr>
           <w:p>
+            <w:proofErr w:type="spellStart"/>
             <w:r>
               <w:t>pageSize</w:t>
             </w:r>
+            <w:proofErr w:type="spellEnd"/>
           </w:p>
           <w:p/>
         </w:tc>
@@ -7484,9 +7893,11 @@
             <w:tcW w:w="1677" w:type="dxa"/>
           </w:tcPr>
           <w:p>
+            <w:proofErr w:type="spellStart"/>
             <w:r>
               <w:t>int</w:t>
             </w:r>
+            <w:proofErr w:type="spellEnd"/>
           </w:p>
         </w:tc>
         <w:tc>
@@ -7522,9 +7933,11 @@
             <w:tcW w:w="1677" w:type="dxa"/>
           </w:tcPr>
           <w:p>
+            <w:proofErr w:type="spellStart"/>
             <w:r>
               <w:t>int</w:t>
             </w:r>
+            <w:proofErr w:type="spellEnd"/>
           </w:p>
         </w:tc>
         <w:tc>
@@ -7554,9 +7967,11 @@
             <w:tcW w:w="1980" w:type="dxa"/>
           </w:tcPr>
           <w:p>
+            <w:proofErr w:type="spellStart"/>
             <w:r>
               <w:t>officeName</w:t>
             </w:r>
+            <w:proofErr w:type="spellEnd"/>
           </w:p>
           <w:p/>
         </w:tc>
@@ -7738,6 +8153,9 @@
             <w:r>
               <w:t>update</w:t>
             </w:r>
+            <w:r>
+              <w:t>()</w:t>
+            </w:r>
           </w:p>
           <w:p>
             <w:r>
@@ -7783,9 +8201,14 @@
             <w:tcW w:w="2977" w:type="dxa"/>
           </w:tcPr>
           <w:p>
+            <w:proofErr w:type="spellStart"/>
             <w:r>
               <w:t>getRentalListByStaff</w:t>
             </w:r>
+            <w:proofErr w:type="spellEnd"/>
+            <w:r>
+              <w:t>()</w:t>
+            </w:r>
           </w:p>
           <w:p>
             <w:r>
@@ -7835,9 +8258,14 @@
             <w:tcW w:w="2977" w:type="dxa"/>
           </w:tcPr>
           <w:p>
+            <w:proofErr w:type="spellStart"/>
             <w:r>
               <w:t>changeStatus</w:t>
             </w:r>
+            <w:proofErr w:type="spellEnd"/>
+            <w:r>
+              <w:t>()</w:t>
+            </w:r>
           </w:p>
           <w:p>
             <w:r>
@@ -7850,9 +8278,11 @@
             <w:tcW w:w="1657" w:type="dxa"/>
           </w:tcPr>
           <w:p>
+            <w:proofErr w:type="spellStart"/>
             <w:r>
               <w:t>boolean</w:t>
             </w:r>
+            <w:proofErr w:type="spellEnd"/>
           </w:p>
           <w:p>
             <w:r>
@@ -7887,9 +8317,14 @@
             <w:tcW w:w="2977" w:type="dxa"/>
           </w:tcPr>
           <w:p>
+            <w:proofErr w:type="spellStart"/>
             <w:r>
               <w:t>getRentalListByContract</w:t>
             </w:r>
+            <w:proofErr w:type="spellEnd"/>
+            <w:r>
+              <w:t>()</w:t>
+            </w:r>
           </w:p>
           <w:p/>
         </w:tc>
@@ -7931,9 +8366,14 @@
             <w:tcW w:w="2977" w:type="dxa"/>
           </w:tcPr>
           <w:p>
+            <w:proofErr w:type="spellStart"/>
             <w:r>
               <w:t>getRentalListByStatus</w:t>
             </w:r>
+            <w:proofErr w:type="spellEnd"/>
+            <w:r>
+              <w:t>()</w:t>
+            </w:r>
           </w:p>
           <w:p/>
         </w:tc>
@@ -7975,9 +8415,14 @@
             <w:tcW w:w="2977" w:type="dxa"/>
           </w:tcPr>
           <w:p>
+            <w:proofErr w:type="spellStart"/>
             <w:r>
               <w:t>getPageCount</w:t>
             </w:r>
+            <w:proofErr w:type="spellEnd"/>
+            <w:r>
+              <w:t>()</w:t>
+            </w:r>
           </w:p>
           <w:p/>
         </w:tc>
@@ -7986,9 +8431,11 @@
             <w:tcW w:w="1657" w:type="dxa"/>
           </w:tcPr>
           <w:p>
+            <w:proofErr w:type="spellStart"/>
             <w:r>
               <w:t>int</w:t>
             </w:r>
+            <w:proofErr w:type="spellEnd"/>
           </w:p>
           <w:p/>
         </w:tc>
@@ -8019,8 +8466,13 @@
             <w:tcW w:w="2977" w:type="dxa"/>
           </w:tcPr>
           <w:p>
+            <w:proofErr w:type="spellStart"/>
             <w:r>
               <w:t>getRentalListByFilter</w:t>
+            </w:r>
+            <w:proofErr w:type="spellEnd"/>
+            <w:r>
+              <w:t>()</w:t>
             </w:r>
           </w:p>
           <w:p/>
@@ -8067,8 +8519,13 @@
         </w:rPr>
       </w:pPr>
       <w:r>
-        <w:t>Class RentalDetailDAO</w:t>
+        <w:t xml:space="preserve">Class </w:t>
       </w:r>
+      <w:proofErr w:type="spellStart"/>
+      <w:r>
+        <w:t>RentalDetailDAO</w:t>
+      </w:r>
+      <w:proofErr w:type="spellEnd"/>
     </w:p>
     <w:p>
       <w:r>
@@ -8167,9 +8624,11 @@
             <w:tcW w:w="1980" w:type="dxa"/>
           </w:tcPr>
           <w:p>
+            <w:proofErr w:type="spellStart"/>
             <w:r>
               <w:t>rentalId</w:t>
             </w:r>
+            <w:proofErr w:type="spellEnd"/>
           </w:p>
           <w:p/>
         </w:tc>
@@ -8178,9 +8637,11 @@
             <w:tcW w:w="1677" w:type="dxa"/>
           </w:tcPr>
           <w:p>
+            <w:proofErr w:type="spellStart"/>
             <w:r>
               <w:t>int</w:t>
             </w:r>
+            <w:proofErr w:type="spellEnd"/>
           </w:p>
           <w:p/>
         </w:tc>
@@ -8295,9 +8756,14 @@
             <w:tcW w:w="2977" w:type="dxa"/>
           </w:tcPr>
           <w:p>
+            <w:proofErr w:type="spellStart"/>
             <w:r>
               <w:t>getRentalDetailByRental</w:t>
             </w:r>
+            <w:proofErr w:type="spellEnd"/>
+            <w:r>
+              <w:t>()</w:t>
+            </w:r>
           </w:p>
           <w:p>
             <w:r>
@@ -8311,7 +8777,15 @@
           </w:tcPr>
           <w:p>
             <w:r>
-              <w:t>List&lt;RentalDetail&gt;</w:t>
+              <w:t>List&lt;</w:t>
+            </w:r>
+            <w:proofErr w:type="spellStart"/>
+            <w:r>
+              <w:t>RentalDetail</w:t>
+            </w:r>
+            <w:proofErr w:type="spellEnd"/>
+            <w:r>
+              <w:t>&gt;</w:t>
             </w:r>
           </w:p>
           <w:p/>
@@ -8348,7 +8822,11 @@
         </w:rPr>
       </w:pPr>
       <w:r>
-        <w:t>Class Rental</w:t>
+        <w:t xml:space="preserve">Class </w:t>
+      </w:r>
+      <w:proofErr w:type="spellStart"/>
+      <w:r>
+        <w:t>Rental</w:t>
       </w:r>
       <w:r>
         <w:t>Item</w:t>
@@ -8356,6 +8834,7 @@
       <w:r>
         <w:t>DAO</w:t>
       </w:r>
+      <w:proofErr w:type="spellEnd"/>
     </w:p>
     <w:p>
       <w:r>
@@ -8465,9 +8944,11 @@
             <w:tcW w:w="1677" w:type="dxa"/>
           </w:tcPr>
           <w:p>
+            <w:proofErr w:type="spellStart"/>
             <w:r>
               <w:t>int</w:t>
             </w:r>
+            <w:proofErr w:type="spellEnd"/>
           </w:p>
           <w:p/>
         </w:tc>
@@ -8621,7 +9102,15 @@
           </w:tcPr>
           <w:p>
             <w:r>
-              <w:t>Price of of rental item</w:t>
+              <w:t xml:space="preserve">Price of </w:t>
+            </w:r>
+            <w:proofErr w:type="spellStart"/>
+            <w:r>
+              <w:t>of</w:t>
+            </w:r>
+            <w:proofErr w:type="spellEnd"/>
+            <w:r>
+              <w:t xml:space="preserve"> rental item</w:t>
             </w:r>
           </w:p>
         </w:tc>
@@ -8644,9 +9133,11 @@
             <w:tcW w:w="1677" w:type="dxa"/>
           </w:tcPr>
           <w:p>
+            <w:proofErr w:type="spellStart"/>
             <w:r>
               <w:t>int</w:t>
             </w:r>
+            <w:proofErr w:type="spellEnd"/>
           </w:p>
         </w:tc>
         <w:tc>
@@ -8676,9 +9167,11 @@
             <w:tcW w:w="1980" w:type="dxa"/>
           </w:tcPr>
           <w:p>
+            <w:proofErr w:type="spellStart"/>
             <w:r>
               <w:t>imageUrl</w:t>
             </w:r>
+            <w:proofErr w:type="spellEnd"/>
           </w:p>
           <w:p/>
         </w:tc>
@@ -8709,20 +9202,30 @@
           </w:tcPr>
           <w:p>
             <w:r>
-              <w:t>Image of of rental item</w:t>
-            </w:r>
-          </w:p>
-        </w:tc>
-      </w:tr>
-      <w:tr>
-        <w:tc>
-          <w:tcPr>
-            <w:tcW w:w="1980" w:type="dxa"/>
-          </w:tcPr>
-          <w:p>
+              <w:t xml:space="preserve">Image of </w:t>
+            </w:r>
+            <w:proofErr w:type="spellStart"/>
+            <w:r>
+              <w:t>of</w:t>
+            </w:r>
+            <w:proofErr w:type="spellEnd"/>
+            <w:r>
+              <w:t xml:space="preserve"> rental item</w:t>
+            </w:r>
+          </w:p>
+        </w:tc>
+      </w:tr>
+      <w:tr>
+        <w:tc>
+          <w:tcPr>
+            <w:tcW w:w="1980" w:type="dxa"/>
+          </w:tcPr>
+          <w:p>
+            <w:proofErr w:type="spellStart"/>
             <w:r>
               <w:t>firstResult</w:t>
             </w:r>
+            <w:proofErr w:type="spellEnd"/>
           </w:p>
           <w:p/>
         </w:tc>
@@ -8731,9 +9234,11 @@
             <w:tcW w:w="1677" w:type="dxa"/>
           </w:tcPr>
           <w:p>
+            <w:proofErr w:type="spellStart"/>
             <w:r>
               <w:t>int</w:t>
             </w:r>
+            <w:proofErr w:type="spellEnd"/>
           </w:p>
         </w:tc>
         <w:tc>
@@ -8759,9 +9264,11 @@
             <w:tcW w:w="1980" w:type="dxa"/>
           </w:tcPr>
           <w:p>
+            <w:proofErr w:type="spellStart"/>
             <w:r>
               <w:t>pageSize</w:t>
             </w:r>
+            <w:proofErr w:type="spellEnd"/>
           </w:p>
           <w:p/>
         </w:tc>
@@ -8770,9 +9277,11 @@
             <w:tcW w:w="1677" w:type="dxa"/>
           </w:tcPr>
           <w:p>
+            <w:proofErr w:type="spellStart"/>
             <w:r>
               <w:t>int</w:t>
             </w:r>
+            <w:proofErr w:type="spellEnd"/>
           </w:p>
         </w:tc>
         <w:tc>
@@ -8881,6 +9390,9 @@
             <w:r>
               <w:t>update</w:t>
             </w:r>
+            <w:r>
+              <w:t>()</w:t>
+            </w:r>
           </w:p>
           <w:p>
             <w:r>
@@ -8930,9 +9442,14 @@
             <w:tcW w:w="2977" w:type="dxa"/>
           </w:tcPr>
           <w:p>
+            <w:proofErr w:type="spellStart"/>
             <w:r>
               <w:t>updateQuantity</w:t>
             </w:r>
+            <w:proofErr w:type="spellEnd"/>
+            <w:r>
+              <w:t>()</w:t>
+            </w:r>
           </w:p>
           <w:p/>
         </w:tc>
@@ -8973,9 +9490,14 @@
             <w:tcW w:w="2977" w:type="dxa"/>
           </w:tcPr>
           <w:p>
+            <w:proofErr w:type="spellStart"/>
             <w:r>
               <w:t>getRentalItemByPage</w:t>
             </w:r>
+            <w:proofErr w:type="spellEnd"/>
+            <w:r>
+              <w:t>()</w:t>
+            </w:r>
           </w:p>
           <w:p/>
         </w:tc>
@@ -8985,7 +9507,15 @@
           </w:tcPr>
           <w:p>
             <w:r>
-              <w:t>List&lt;RentalItem&gt;</w:t>
+              <w:t>List&lt;</w:t>
+            </w:r>
+            <w:proofErr w:type="spellStart"/>
+            <w:r>
+              <w:t>RentalItem</w:t>
+            </w:r>
+            <w:proofErr w:type="spellEnd"/>
+            <w:r>
+              <w:t>&gt;</w:t>
             </w:r>
           </w:p>
           <w:p/>
@@ -9017,9 +9547,14 @@
             <w:tcW w:w="2977" w:type="dxa"/>
           </w:tcPr>
           <w:p>
+            <w:proofErr w:type="spellStart"/>
             <w:r>
               <w:t>getPageCount</w:t>
             </w:r>
+            <w:proofErr w:type="spellEnd"/>
+            <w:r>
+              <w:t>()</w:t>
+            </w:r>
           </w:p>
           <w:p/>
         </w:tc>
@@ -9028,9 +9563,11 @@
             <w:tcW w:w="2377" w:type="dxa"/>
           </w:tcPr>
           <w:p>
+            <w:proofErr w:type="spellStart"/>
             <w:r>
               <w:t>int</w:t>
             </w:r>
+            <w:proofErr w:type="spellEnd"/>
           </w:p>
           <w:p/>
         </w:tc>
@@ -9065,8 +9602,13 @@
         </w:rPr>
       </w:pPr>
       <w:r>
-        <w:t>Class RepairDAO</w:t>
+        <w:t xml:space="preserve">Class </w:t>
       </w:r>
+      <w:proofErr w:type="spellStart"/>
+      <w:r>
+        <w:t>RepairDAO</w:t>
+      </w:r>
+      <w:proofErr w:type="spellEnd"/>
     </w:p>
     <w:p>
       <w:r>
@@ -9176,9 +9718,11 @@
             <w:tcW w:w="1677" w:type="dxa"/>
           </w:tcPr>
           <w:p>
+            <w:proofErr w:type="spellStart"/>
             <w:r>
               <w:t>int</w:t>
             </w:r>
+            <w:proofErr w:type="spellEnd"/>
           </w:p>
           <w:p/>
         </w:tc>
@@ -9212,9 +9756,11 @@
             <w:tcW w:w="1980" w:type="dxa"/>
           </w:tcPr>
           <w:p>
+            <w:proofErr w:type="spellStart"/>
             <w:r>
               <w:t>contractId</w:t>
             </w:r>
+            <w:proofErr w:type="spellEnd"/>
           </w:p>
           <w:p/>
         </w:tc>
@@ -9223,10 +9769,12 @@
             <w:tcW w:w="1677" w:type="dxa"/>
           </w:tcPr>
           <w:p>
+            <w:proofErr w:type="spellStart"/>
             <w:r>
               <w:lastRenderedPageBreak/>
               <w:t>int</w:t>
             </w:r>
+            <w:proofErr w:type="spellEnd"/>
           </w:p>
           <w:p/>
         </w:tc>
@@ -9261,10 +9809,12 @@
             <w:tcW w:w="1980" w:type="dxa"/>
           </w:tcPr>
           <w:p>
+            <w:proofErr w:type="spellStart"/>
             <w:r>
               <w:lastRenderedPageBreak/>
               <w:t>assignedStaff</w:t>
             </w:r>
+            <w:proofErr w:type="spellEnd"/>
           </w:p>
           <w:p/>
         </w:tc>
@@ -9350,9 +9900,11 @@
             <w:tcW w:w="1980" w:type="dxa"/>
           </w:tcPr>
           <w:p>
+            <w:proofErr w:type="spellStart"/>
             <w:r>
               <w:t>assignedTime</w:t>
             </w:r>
+            <w:proofErr w:type="spellEnd"/>
           </w:p>
           <w:p/>
           <w:p/>
@@ -9395,9 +9947,11 @@
             <w:tcW w:w="1980" w:type="dxa"/>
           </w:tcPr>
           <w:p>
+            <w:proofErr w:type="spellStart"/>
             <w:r>
               <w:t>repairStatusId</w:t>
             </w:r>
+            <w:proofErr w:type="spellEnd"/>
           </w:p>
           <w:p/>
         </w:tc>
@@ -9406,9 +9960,11 @@
             <w:tcW w:w="1677" w:type="dxa"/>
           </w:tcPr>
           <w:p>
+            <w:proofErr w:type="spellStart"/>
             <w:r>
               <w:t>int</w:t>
             </w:r>
+            <w:proofErr w:type="spellEnd"/>
           </w:p>
           <w:p/>
         </w:tc>
@@ -9493,9 +10049,11 @@
             <w:tcW w:w="1677" w:type="dxa"/>
           </w:tcPr>
           <w:p>
+            <w:proofErr w:type="spellStart"/>
             <w:r>
               <w:t>int</w:t>
             </w:r>
+            <w:proofErr w:type="spellEnd"/>
           </w:p>
         </w:tc>
         <w:tc>
@@ -9521,9 +10079,11 @@
             <w:tcW w:w="1980" w:type="dxa"/>
           </w:tcPr>
           <w:p>
+            <w:proofErr w:type="spellStart"/>
             <w:r>
               <w:t>startDate</w:t>
             </w:r>
+            <w:proofErr w:type="spellEnd"/>
           </w:p>
           <w:p/>
         </w:tc>
@@ -9565,9 +10125,11 @@
             <w:tcW w:w="1980" w:type="dxa"/>
           </w:tcPr>
           <w:p>
+            <w:proofErr w:type="spellStart"/>
             <w:r>
               <w:t>endDate</w:t>
             </w:r>
+            <w:proofErr w:type="spellEnd"/>
           </w:p>
           <w:p/>
         </w:tc>
@@ -9609,9 +10171,11 @@
             <w:tcW w:w="1980" w:type="dxa"/>
           </w:tcPr>
           <w:p>
+            <w:proofErr w:type="spellStart"/>
             <w:r>
               <w:t>firstResult</w:t>
             </w:r>
+            <w:proofErr w:type="spellEnd"/>
           </w:p>
           <w:p/>
         </w:tc>
@@ -9620,9 +10184,11 @@
             <w:tcW w:w="1677" w:type="dxa"/>
           </w:tcPr>
           <w:p>
+            <w:proofErr w:type="spellStart"/>
             <w:r>
               <w:t>int</w:t>
             </w:r>
+            <w:proofErr w:type="spellEnd"/>
           </w:p>
           <w:p/>
         </w:tc>
@@ -9649,9 +10215,11 @@
             <w:tcW w:w="1980" w:type="dxa"/>
           </w:tcPr>
           <w:p>
+            <w:proofErr w:type="spellStart"/>
             <w:r>
               <w:t>pageSize</w:t>
             </w:r>
+            <w:proofErr w:type="spellEnd"/>
           </w:p>
           <w:p/>
         </w:tc>
@@ -9660,9 +10228,11 @@
             <w:tcW w:w="1677" w:type="dxa"/>
           </w:tcPr>
           <w:p>
+            <w:proofErr w:type="spellStart"/>
             <w:r>
               <w:t>int</w:t>
             </w:r>
+            <w:proofErr w:type="spellEnd"/>
           </w:p>
           <w:p/>
         </w:tc>
@@ -9689,9 +10259,11 @@
             <w:tcW w:w="1980" w:type="dxa"/>
           </w:tcPr>
           <w:p>
+            <w:proofErr w:type="spellStart"/>
             <w:r>
               <w:t>officeId</w:t>
             </w:r>
+            <w:proofErr w:type="spellEnd"/>
           </w:p>
           <w:p/>
         </w:tc>
@@ -9700,9 +10272,11 @@
             <w:tcW w:w="1677" w:type="dxa"/>
           </w:tcPr>
           <w:p>
+            <w:proofErr w:type="spellStart"/>
             <w:r>
               <w:t>int</w:t>
             </w:r>
+            <w:proofErr w:type="spellEnd"/>
           </w:p>
           <w:p/>
         </w:tc>
@@ -9736,9 +10310,11 @@
             <w:tcW w:w="1980" w:type="dxa"/>
           </w:tcPr>
           <w:p>
+            <w:proofErr w:type="spellStart"/>
             <w:r>
               <w:t>officeName</w:t>
             </w:r>
+            <w:proofErr w:type="spellEnd"/>
           </w:p>
           <w:p/>
         </w:tc>
@@ -9907,6 +10483,9 @@
             <w:r>
               <w:t>update</w:t>
             </w:r>
+            <w:r>
+              <w:t>()</w:t>
+            </w:r>
           </w:p>
           <w:p>
             <w:r>
@@ -9956,9 +10535,14 @@
             <w:tcW w:w="2977" w:type="dxa"/>
           </w:tcPr>
           <w:p>
+            <w:proofErr w:type="spellStart"/>
             <w:r>
               <w:t>getRepairListByStaff</w:t>
             </w:r>
+            <w:proofErr w:type="spellEnd"/>
+            <w:r>
+              <w:t>()</w:t>
+            </w:r>
           </w:p>
           <w:p>
             <w:r>
@@ -10004,9 +10588,14 @@
             <w:tcW w:w="2977" w:type="dxa"/>
           </w:tcPr>
           <w:p>
+            <w:proofErr w:type="spellStart"/>
             <w:r>
               <w:t>changeStatus</w:t>
             </w:r>
+            <w:proofErr w:type="spellEnd"/>
+            <w:r>
+              <w:t>()</w:t>
+            </w:r>
           </w:p>
           <w:p>
             <w:r>
@@ -10019,9 +10608,11 @@
             <w:tcW w:w="2377" w:type="dxa"/>
           </w:tcPr>
           <w:p>
+            <w:proofErr w:type="spellStart"/>
             <w:r>
               <w:t>boolean</w:t>
             </w:r>
+            <w:proofErr w:type="spellEnd"/>
           </w:p>
           <w:p>
             <w:r>
@@ -10056,9 +10647,14 @@
             <w:tcW w:w="2977" w:type="dxa"/>
           </w:tcPr>
           <w:p>
+            <w:proofErr w:type="spellStart"/>
             <w:r>
               <w:t>getRepairListByContract</w:t>
             </w:r>
+            <w:proofErr w:type="spellEnd"/>
+            <w:r>
+              <w:t>()</w:t>
+            </w:r>
           </w:p>
           <w:p/>
           <w:p/>
@@ -10101,9 +10697,14 @@
             <w:tcW w:w="2977" w:type="dxa"/>
           </w:tcPr>
           <w:p>
+            <w:proofErr w:type="spellStart"/>
             <w:r>
               <w:t>getRepairListByFilter</w:t>
             </w:r>
+            <w:proofErr w:type="spellEnd"/>
+            <w:r>
+              <w:t>()</w:t>
+            </w:r>
           </w:p>
           <w:p/>
         </w:tc>
@@ -10145,9 +10746,14 @@
             <w:tcW w:w="2977" w:type="dxa"/>
           </w:tcPr>
           <w:p>
+            <w:proofErr w:type="spellStart"/>
             <w:r>
               <w:t>getRepairListByFilter</w:t>
             </w:r>
+            <w:proofErr w:type="spellEnd"/>
+            <w:r>
+              <w:t>()</w:t>
+            </w:r>
           </w:p>
           <w:p/>
         </w:tc>
@@ -10189,9 +10795,14 @@
             <w:tcW w:w="2977" w:type="dxa"/>
           </w:tcPr>
           <w:p>
+            <w:proofErr w:type="spellStart"/>
             <w:r>
               <w:t>getPageCount</w:t>
             </w:r>
+            <w:proofErr w:type="spellEnd"/>
+            <w:r>
+              <w:t>()</w:t>
+            </w:r>
           </w:p>
           <w:p/>
         </w:tc>
@@ -10200,9 +10811,11 @@
             <w:tcW w:w="2377" w:type="dxa"/>
           </w:tcPr>
           <w:p>
+            <w:proofErr w:type="spellStart"/>
             <w:r>
               <w:t>int</w:t>
             </w:r>
+            <w:proofErr w:type="spellEnd"/>
           </w:p>
           <w:p/>
         </w:tc>
@@ -10233,8 +10846,13 @@
             <w:tcW w:w="2977" w:type="dxa"/>
           </w:tcPr>
           <w:p>
+            <w:proofErr w:type="spellStart"/>
             <w:r>
               <w:t>getRepairListByStatus</w:t>
+            </w:r>
+            <w:proofErr w:type="spellEnd"/>
+            <w:r>
+              <w:t>()</w:t>
             </w:r>
           </w:p>
           <w:p/>
@@ -10286,7 +10904,11 @@
         </w:rPr>
       </w:pPr>
       <w:r>
-        <w:t>Class Re</w:t>
+        <w:t xml:space="preserve">Class </w:t>
+      </w:r>
+      <w:proofErr w:type="spellStart"/>
+      <w:r>
+        <w:t>Re</w:t>
       </w:r>
       <w:r>
         <w:t>pair</w:t>
@@ -10294,6 +10916,7 @@
       <w:r>
         <w:t>DetailDAO</w:t>
       </w:r>
+      <w:proofErr w:type="spellEnd"/>
     </w:p>
     <w:p>
       <w:r>
@@ -10392,9 +11015,11 @@
             <w:tcW w:w="1980" w:type="dxa"/>
           </w:tcPr>
           <w:p>
+            <w:proofErr w:type="spellStart"/>
             <w:r>
               <w:t>repairId</w:t>
             </w:r>
+            <w:proofErr w:type="spellEnd"/>
           </w:p>
           <w:p/>
         </w:tc>
@@ -10403,9 +11028,11 @@
             <w:tcW w:w="1677" w:type="dxa"/>
           </w:tcPr>
           <w:p>
+            <w:proofErr w:type="spellStart"/>
             <w:r>
               <w:t>int</w:t>
             </w:r>
+            <w:proofErr w:type="spellEnd"/>
           </w:p>
           <w:p/>
         </w:tc>
@@ -10439,9 +11066,11 @@
             <w:tcW w:w="1980" w:type="dxa"/>
           </w:tcPr>
           <w:p>
+            <w:proofErr w:type="spellStart"/>
             <w:r>
               <w:t>amenityList</w:t>
             </w:r>
+            <w:proofErr w:type="spellEnd"/>
           </w:p>
           <w:p/>
         </w:tc>
@@ -10595,9 +11224,14 @@
             <w:tcW w:w="2977" w:type="dxa"/>
           </w:tcPr>
           <w:p>
+            <w:proofErr w:type="spellStart"/>
             <w:r>
               <w:t>saveRepairDetail</w:t>
             </w:r>
+            <w:proofErr w:type="spellEnd"/>
+            <w:r>
+              <w:t>()</w:t>
+            </w:r>
           </w:p>
           <w:p>
             <w:r>
@@ -10610,9 +11244,11 @@
             <w:tcW w:w="2377" w:type="dxa"/>
           </w:tcPr>
           <w:p>
+            <w:proofErr w:type="spellStart"/>
             <w:r>
               <w:t>boolean</w:t>
             </w:r>
+            <w:proofErr w:type="spellEnd"/>
           </w:p>
           <w:p>
             <w:r>
@@ -10652,8 +11288,13 @@
         </w:rPr>
       </w:pPr>
       <w:r>
-        <w:t>Class RequestAmenityDAO</w:t>
+        <w:t xml:space="preserve">Class </w:t>
       </w:r>
+      <w:proofErr w:type="spellStart"/>
+      <w:r>
+        <w:t>RequestAmenityDAO</w:t>
+      </w:r>
+      <w:proofErr w:type="spellEnd"/>
     </w:p>
     <w:p>
       <w:r>
@@ -10752,9 +11393,11 @@
             <w:tcW w:w="1980" w:type="dxa"/>
           </w:tcPr>
           <w:p>
+            <w:proofErr w:type="spellStart"/>
             <w:r>
               <w:t>requestOfficeId</w:t>
             </w:r>
+            <w:proofErr w:type="spellEnd"/>
           </w:p>
           <w:p/>
         </w:tc>
@@ -10763,9 +11406,11 @@
             <w:tcW w:w="1677" w:type="dxa"/>
           </w:tcPr>
           <w:p>
+            <w:proofErr w:type="spellStart"/>
             <w:r>
               <w:t>int</w:t>
             </w:r>
+            <w:proofErr w:type="spellEnd"/>
           </w:p>
           <w:p/>
         </w:tc>
@@ -10799,9 +11444,11 @@
             <w:tcW w:w="1980" w:type="dxa"/>
           </w:tcPr>
           <w:p>
+            <w:proofErr w:type="spellStart"/>
             <w:r>
               <w:t>amenityList</w:t>
             </w:r>
+            <w:proofErr w:type="spellEnd"/>
           </w:p>
           <w:p/>
         </w:tc>
@@ -10955,9 +11602,14 @@
             <w:tcW w:w="2977" w:type="dxa"/>
           </w:tcPr>
           <w:p>
+            <w:proofErr w:type="spellStart"/>
             <w:r>
               <w:t>saveRequestAmenity</w:t>
             </w:r>
+            <w:proofErr w:type="spellEnd"/>
+            <w:r>
+              <w:t>()</w:t>
+            </w:r>
           </w:p>
           <w:p>
             <w:r>
@@ -10970,9 +11622,11 @@
             <w:tcW w:w="2377" w:type="dxa"/>
           </w:tcPr>
           <w:p>
+            <w:proofErr w:type="spellStart"/>
             <w:r>
               <w:t>boolean</w:t>
             </w:r>
+            <w:proofErr w:type="spellEnd"/>
           </w:p>
           <w:p>
             <w:r>
@@ -11017,7 +11671,11 @@
         </w:rPr>
       </w:pPr>
       <w:r>
-        <w:t>Class Request</w:t>
+        <w:t xml:space="preserve">Class </w:t>
+      </w:r>
+      <w:proofErr w:type="spellStart"/>
+      <w:r>
+        <w:t>Request</w:t>
       </w:r>
       <w:r>
         <w:t>Office</w:t>
@@ -11025,6 +11683,7 @@
       <w:r>
         <w:t>DAO</w:t>
       </w:r>
+      <w:proofErr w:type="spellEnd"/>
     </w:p>
     <w:p>
       <w:r>
@@ -11134,9 +11793,11 @@
             <w:tcW w:w="1677" w:type="dxa"/>
           </w:tcPr>
           <w:p>
+            <w:proofErr w:type="spellStart"/>
             <w:r>
               <w:t>int</w:t>
             </w:r>
+            <w:proofErr w:type="spellEnd"/>
           </w:p>
           <w:p/>
         </w:tc>
@@ -11159,7 +11820,15 @@
               <w:t>Unique ID of each</w:t>
             </w:r>
             <w:r>
-              <w:t xml:space="preserve"> request request </w:t>
+              <w:t xml:space="preserve"> request </w:t>
+            </w:r>
+            <w:proofErr w:type="spellStart"/>
+            <w:r>
+              <w:t>request</w:t>
+            </w:r>
+            <w:proofErr w:type="spellEnd"/>
+            <w:r>
+              <w:t xml:space="preserve"> </w:t>
             </w:r>
             <w:r>
               <w:t>office</w:t>
@@ -11173,9 +11842,11 @@
             <w:tcW w:w="1980" w:type="dxa"/>
           </w:tcPr>
           <w:p>
+            <w:proofErr w:type="spellStart"/>
             <w:r>
               <w:t>officeSuggest</w:t>
             </w:r>
+            <w:proofErr w:type="spellEnd"/>
           </w:p>
           <w:p/>
         </w:tc>
@@ -11291,10 +11962,10 @@
         <w:tblLook w:val="04A0"/>
       </w:tblPr>
       <w:tblGrid>
-        <w:gridCol w:w="3548"/>
-        <w:gridCol w:w="2335"/>
-        <w:gridCol w:w="1291"/>
-        <w:gridCol w:w="2068"/>
+        <w:gridCol w:w="3730"/>
+        <w:gridCol w:w="2322"/>
+        <w:gridCol w:w="1270"/>
+        <w:gridCol w:w="1920"/>
       </w:tblGrid>
       <w:tr>
         <w:tc>
@@ -11377,9 +12048,14 @@
             <w:tcW w:w="2977" w:type="dxa"/>
           </w:tcPr>
           <w:p>
+            <w:proofErr w:type="spellStart"/>
             <w:r>
               <w:t>updateOfficeSuggest</w:t>
             </w:r>
+            <w:proofErr w:type="spellEnd"/>
+            <w:r>
+              <w:t>()</w:t>
+            </w:r>
           </w:p>
           <w:p>
             <w:r>
@@ -11392,9 +12068,11 @@
             <w:tcW w:w="2377" w:type="dxa"/>
           </w:tcPr>
           <w:p>
+            <w:proofErr w:type="spellStart"/>
             <w:r>
               <w:t>boolean</w:t>
             </w:r>
+            <w:proofErr w:type="spellEnd"/>
           </w:p>
           <w:p>
             <w:r>
@@ -11429,9 +12107,14 @@
             <w:tcW w:w="2977" w:type="dxa"/>
           </w:tcPr>
           <w:p>
+            <w:proofErr w:type="spellStart"/>
             <w:r>
               <w:t>getAllRequestOfficeByUsername</w:t>
             </w:r>
+            <w:proofErr w:type="spellEnd"/>
+            <w:r>
+              <w:t>()</w:t>
+            </w:r>
           </w:p>
           <w:p/>
         </w:tc>
@@ -11441,7 +12124,15 @@
           </w:tcPr>
           <w:p>
             <w:r>
-              <w:t>List&lt;RequestOffice&gt;</w:t>
+              <w:t>List&lt;</w:t>
+            </w:r>
+            <w:proofErr w:type="spellStart"/>
+            <w:r>
+              <w:t>RequestOffice</w:t>
+            </w:r>
+            <w:proofErr w:type="spellEnd"/>
+            <w:r>
+              <w:t>&gt;</w:t>
             </w:r>
           </w:p>
           <w:p/>
@@ -11474,8 +12165,13 @@
         <w:pStyle w:val="Heading5"/>
       </w:pPr>
       <w:r>
-        <w:t>Class AppointmentStatusDAO</w:t>
+        <w:t xml:space="preserve">Class </w:t>
       </w:r>
+      <w:proofErr w:type="spellStart"/>
+      <w:r>
+        <w:t>AppointmentStatusDAO</w:t>
+      </w:r>
+      <w:proofErr w:type="spellEnd"/>
     </w:p>
     <w:p>
       <w:pPr>
@@ -11484,12 +12180,14 @@
       <w:r>
         <w:t xml:space="preserve">This is the presentation view of </w:t>
       </w:r>
+      <w:proofErr w:type="spellStart"/>
       <w:r>
         <w:t>Appointment</w:t>
       </w:r>
       <w:r>
         <w:t>Controller</w:t>
       </w:r>
+      <w:proofErr w:type="spellEnd"/>
     </w:p>
     <w:p/>
     <w:p>
@@ -11497,8 +12195,13 @@
         <w:pStyle w:val="Heading5"/>
       </w:pPr>
       <w:r>
-        <w:t>Class CategoryDAO</w:t>
+        <w:t xml:space="preserve">Class </w:t>
       </w:r>
+      <w:proofErr w:type="spellStart"/>
+      <w:r>
+        <w:t>CategoryDAO</w:t>
+      </w:r>
+      <w:proofErr w:type="spellEnd"/>
     </w:p>
     <w:p>
       <w:pPr>
@@ -11507,12 +12210,14 @@
       <w:r>
         <w:t xml:space="preserve">This is the presentation view of </w:t>
       </w:r>
+      <w:proofErr w:type="spellStart"/>
       <w:r>
         <w:t>Office</w:t>
       </w:r>
       <w:r>
         <w:t>Controller</w:t>
       </w:r>
+      <w:proofErr w:type="spellEnd"/>
     </w:p>
     <w:p/>
     <w:p>
@@ -11520,8 +12225,13 @@
         <w:pStyle w:val="Heading5"/>
       </w:pPr>
       <w:r>
-        <w:t>Class PaymentTermDAO</w:t>
+        <w:t xml:space="preserve">Class </w:t>
       </w:r>
+      <w:proofErr w:type="spellStart"/>
+      <w:r>
+        <w:t>PaymentTermDAO</w:t>
+      </w:r>
+      <w:proofErr w:type="spellEnd"/>
     </w:p>
     <w:p>
       <w:pPr>
@@ -11530,12 +12240,14 @@
       <w:r>
         <w:t xml:space="preserve">This is the presentation view of </w:t>
       </w:r>
+      <w:proofErr w:type="spellStart"/>
       <w:r>
         <w:t>Office</w:t>
       </w:r>
       <w:r>
         <w:t>Controller</w:t>
       </w:r>
+      <w:proofErr w:type="spellEnd"/>
     </w:p>
     <w:p/>
     <w:p>
@@ -11543,8 +12255,13 @@
         <w:pStyle w:val="Heading5"/>
       </w:pPr>
       <w:r>
-        <w:t>Class PriceTermDAO</w:t>
+        <w:t xml:space="preserve">Class </w:t>
       </w:r>
+      <w:proofErr w:type="spellStart"/>
+      <w:r>
+        <w:t>PriceTermDAO</w:t>
+      </w:r>
+      <w:proofErr w:type="spellEnd"/>
     </w:p>
     <w:p>
       <w:pPr>
@@ -11553,12 +12270,14 @@
       <w:r>
         <w:t xml:space="preserve">This is the presentation view of </w:t>
       </w:r>
+      <w:proofErr w:type="spellStart"/>
       <w:r>
         <w:t>Office</w:t>
       </w:r>
       <w:r>
         <w:t>Controller</w:t>
       </w:r>
+      <w:proofErr w:type="spellEnd"/>
     </w:p>
     <w:p/>
     <w:p>
@@ -11566,8 +12285,13 @@
         <w:pStyle w:val="Heading5"/>
       </w:pPr>
       <w:r>
-        <w:t>Class RepairStatusDAO</w:t>
+        <w:t xml:space="preserve">Class </w:t>
       </w:r>
+      <w:proofErr w:type="spellStart"/>
+      <w:r>
+        <w:t>RepairStatusDAO</w:t>
+      </w:r>
+      <w:proofErr w:type="spellEnd"/>
     </w:p>
     <w:p>
       <w:pPr>
@@ -11576,12 +12300,14 @@
       <w:r>
         <w:t xml:space="preserve">This is the presentation view of </w:t>
       </w:r>
+      <w:proofErr w:type="spellStart"/>
       <w:r>
         <w:t>Repair</w:t>
       </w:r>
       <w:r>
         <w:t>Controller</w:t>
       </w:r>
+      <w:proofErr w:type="spellEnd"/>
     </w:p>
     <w:p/>
     <w:p>
@@ -11589,16 +12315,26 @@
         <w:pStyle w:val="Heading5"/>
       </w:pPr>
       <w:r>
-        <w:t>Class RoleDAO</w:t>
+        <w:t xml:space="preserve">Class </w:t>
       </w:r>
+      <w:proofErr w:type="spellStart"/>
+      <w:r>
+        <w:t>RoleDAO</w:t>
+      </w:r>
+      <w:proofErr w:type="spellEnd"/>
     </w:p>
     <w:p>
       <w:pPr>
         <w:ind w:left="720"/>
       </w:pPr>
       <w:r>
-        <w:t>This is the presentation view of UserController</w:t>
+        <w:t xml:space="preserve">This is the presentation view of </w:t>
       </w:r>
+      <w:proofErr w:type="spellStart"/>
+      <w:r>
+        <w:t>UserController</w:t>
+      </w:r>
+      <w:proofErr w:type="spellEnd"/>
     </w:p>
     <w:p/>
     <w:p/>
@@ -12833,7 +13569,7 @@
 </file>
 
 <file path=customXml/itemProps1.xml><?xml version="1.0" encoding="utf-8"?>
-<ds:datastoreItem xmlns:ds="http://schemas.openxmlformats.org/officeDocument/2006/customXml" ds:itemID="{E379AD27-D587-49B1-93E8-D7CE46A6A6B4}">
+<ds:datastoreItem xmlns:ds="http://schemas.openxmlformats.org/officeDocument/2006/customXml" ds:itemID="{5271902D-A833-407D-B6A6-13BC3C552992}">
   <ds:schemaRefs>
     <ds:schemaRef ds:uri="http://schemas.openxmlformats.org/officeDocument/2006/bibliography"/>
   </ds:schemaRefs>

</xml_diff>